<commit_message>
cambios en documento Active directory, proyecto infra
</commit_message>
<xml_diff>
--- a/proyecto final/Entrega4/GNC-Diseño de Active.docx
+++ b/proyecto final/Entrega4/GNC-Diseño de Active.docx
@@ -6231,15 +6231,7 @@
         <w:t xml:space="preserve"> </w:t>
       </w:r>
       <w:r>
-        <w:t xml:space="preserve">tengan acceso al servidor a través </w:t>
-      </w:r>
-      <w:proofErr w:type="gramStart"/>
-      <w:r>
-        <w:t>del</w:t>
-      </w:r>
-      <w:proofErr w:type="gramEnd"/>
-      <w:r>
-        <w:t xml:space="preserve"> dominio </w:t>
+        <w:t xml:space="preserve">tengan acceso al servidor a través del dominio </w:t>
       </w:r>
       <w:proofErr w:type="spellStart"/>
       <w:r>
@@ -16764,7 +16756,6 @@
         </w:rPr>
       </w:pPr>
       <w:bookmarkStart w:id="52" w:name="_Toc529825661"/>
-      <w:bookmarkStart w:id="53" w:name="_GoBack"/>
       <w:r>
         <w:rPr>
           <w:color w:val="FF0000"/>
@@ -16966,12 +16957,11 @@
       <w:pPr>
         <w:pStyle w:val="Ttulo3"/>
       </w:pPr>
-      <w:bookmarkStart w:id="54" w:name="_Toc529825662"/>
+      <w:bookmarkStart w:id="53" w:name="_Toc529825662"/>
+      <w:r>
+        <w:t>Concepto Seguridad Informática</w:t>
+      </w:r>
       <w:bookmarkEnd w:id="53"/>
-      <w:r>
-        <w:t>Concepto Seguridad Informática</w:t>
-      </w:r>
-      <w:bookmarkEnd w:id="54"/>
     </w:p>
     <w:p>
       <w:r>
@@ -17047,10 +17037,156 @@
       <w:pPr>
         <w:pStyle w:val="Ttulo3"/>
       </w:pPr>
-      <w:bookmarkStart w:id="55" w:name="_Toc529825663"/>
+      <w:bookmarkStart w:id="54" w:name="_Toc529825663"/>
       <w:r>
         <w:t>Amenazas Informáticas</w:t>
       </w:r>
+      <w:bookmarkEnd w:id="54"/>
+    </w:p>
+    <w:p>
+      <w:pPr>
+        <w:rPr>
+          <w:lang w:eastAsia="es-UY"/>
+        </w:rPr>
+      </w:pPr>
+      <w:r>
+        <w:rPr>
+          <w:lang w:eastAsia="es-UY"/>
+        </w:rPr>
+        <w:t>Se define a amenaza a todo elemento o acción que sea capaz de atentar a la seguridad informática, que surgen a partir de la existencia de vulnerabilidades.</w:t>
+      </w:r>
+    </w:p>
+    <w:p>
+      <w:pPr>
+        <w:rPr>
+          <w:lang w:eastAsia="es-UY"/>
+        </w:rPr>
+      </w:pPr>
+      <w:r>
+        <w:rPr>
+          <w:lang w:eastAsia="es-UY"/>
+        </w:rPr>
+        <w:t>La seguridad informática se hizo presente en los años 80’s debido que se tenía la necesidad de evitar o contrarrestar los ataques informáticos, y gracias a la utilización del Internet</w:t>
+      </w:r>
+      <w:r>
+        <w:rPr>
+          <w:lang w:eastAsia="es-UY"/>
+        </w:rPr>
+        <w:t xml:space="preserve"> </w:t>
+      </w:r>
+      <w:r>
+        <w:rPr>
+          <w:lang w:eastAsia="es-UY"/>
+        </w:rPr>
+        <w:t>los riesgos</w:t>
+      </w:r>
+      <w:r>
+        <w:rPr>
+          <w:lang w:eastAsia="es-UY"/>
+        </w:rPr>
+        <w:t xml:space="preserve"> </w:t>
+      </w:r>
+      <w:r>
+        <w:rPr>
+          <w:lang w:eastAsia="es-UY"/>
+        </w:rPr>
+        <w:t xml:space="preserve">y amenazas fueron mayores, afectando a varias empresas y usuarios de la red, ya que la inexistencia de restricciones en el </w:t>
+      </w:r>
+    </w:p>
+    <w:p>
+      <w:pPr>
+        <w:rPr>
+          <w:lang w:eastAsia="es-UY"/>
+        </w:rPr>
+      </w:pPr>
+      <w:r>
+        <w:rPr>
+          <w:lang w:eastAsia="es-UY"/>
+        </w:rPr>
+        <w:t>Internet</w:t>
+      </w:r>
+      <w:r>
+        <w:rPr>
+          <w:lang w:eastAsia="es-UY"/>
+        </w:rPr>
+        <w:t xml:space="preserve"> p</w:t>
+      </w:r>
+      <w:r>
+        <w:rPr>
+          <w:lang w:eastAsia="es-UY"/>
+        </w:rPr>
+        <w:t xml:space="preserve">rovocó que los virus, troyanos y otros códigos maliciosos se propaguen </w:t>
+      </w:r>
+      <w:r>
+        <w:rPr>
+          <w:lang w:eastAsia="es-UY"/>
+        </w:rPr>
+        <w:t>a través</w:t>
+      </w:r>
+      <w:r>
+        <w:rPr>
+          <w:lang w:eastAsia="es-UY"/>
+        </w:rPr>
+        <w:t xml:space="preserve"> de correos </w:t>
+      </w:r>
+      <w:r>
+        <w:rPr>
+          <w:lang w:eastAsia="es-UY"/>
+        </w:rPr>
+        <w:t xml:space="preserve">electrónicos, </w:t>
+      </w:r>
+      <w:r>
+        <w:rPr>
+          <w:lang w:eastAsia="es-UY"/>
+        </w:rPr>
+        <w:t>publicidad</w:t>
+      </w:r>
+      <w:r>
+        <w:rPr>
+          <w:lang w:eastAsia="es-UY"/>
+        </w:rPr>
+        <w:t xml:space="preserve"> o páginas web, de esta manera ayuda</w:t>
+      </w:r>
+      <w:r>
+        <w:rPr>
+          <w:lang w:eastAsia="es-UY"/>
+        </w:rPr>
+        <w:t xml:space="preserve"> </w:t>
+      </w:r>
+      <w:r>
+        <w:rPr>
+          <w:lang w:eastAsia="es-UY"/>
+        </w:rPr>
+        <w:t>a que los ataques tomen el control o la información de la empresa o usuario</w:t>
+      </w:r>
+      <w:r>
+        <w:rPr>
+          <w:lang w:eastAsia="es-UY"/>
+        </w:rPr>
+        <w:t xml:space="preserve"> </w:t>
+      </w:r>
+      <w:r>
+        <w:rPr>
+          <w:lang w:eastAsia="es-UY"/>
+        </w:rPr>
+        <w:t>para causar daño.</w:t>
+      </w:r>
+    </w:p>
+    <w:p>
+      <w:pPr>
+        <w:rPr>
+          <w:lang w:eastAsia="es-UY"/>
+        </w:rPr>
+      </w:pPr>
+    </w:p>
+    <w:p>
+      <w:pPr>
+        <w:pStyle w:val="Ttulo3"/>
+      </w:pPr>
+      <w:bookmarkStart w:id="55" w:name="_Toc529825664"/>
+      <w:r>
+        <w:t>Ataques internos</w:t>
+      </w:r>
       <w:bookmarkEnd w:id="55"/>
     </w:p>
     <w:p>
@@ -17063,20 +17199,19 @@
         <w:rPr>
           <w:lang w:eastAsia="es-UY"/>
         </w:rPr>
-        <w:t>Se define a amenaza a todo elemento o acción que sea capaz de atentar a la seguridad informática, que surgen a partir de la existencia de vulnerabilidades.</w:t>
-      </w:r>
-    </w:p>
-    <w:p>
-      <w:pPr>
+        <w:t>Estos ataques son iniciados por individuos o grupos de colaboradores de una</w:t>
+      </w:r>
+      <w:r>
         <w:rPr>
           <w:lang w:eastAsia="es-UY"/>
         </w:rPr>
-      </w:pPr>
+        <w:t xml:space="preserve"> </w:t>
+      </w:r>
       <w:r>
         <w:rPr>
           <w:lang w:eastAsia="es-UY"/>
         </w:rPr>
-        <w:t>La seguridad informática se hizo presente en los años 80’s debido que se tenía la necesidad de evitar o contrarrestar los ataques informáticos, y gracias a la utilización del Internet</w:t>
+        <w:t>empresa que conocen el negocio y tienen accesos</w:t>
       </w:r>
       <w:r>
         <w:rPr>
@@ -17088,7 +17223,7 @@
         <w:rPr>
           <w:lang w:eastAsia="es-UY"/>
         </w:rPr>
-        <w:t>los riesgos</w:t>
+        <w:t>autorizados a la red</w:t>
       </w:r>
       <w:r>
         <w:rPr>
@@ -17100,7 +17235,7 @@
         <w:rPr>
           <w:lang w:eastAsia="es-UY"/>
         </w:rPr>
-        <w:t xml:space="preserve">y amenazas fueron mayores, afectando a varias empresas y usuarios de la red, ya que la inexistencia de restricciones en el </w:t>
+        <w:t>interna o incluso a cualquier Server que quiera atacar, son los más comunes y los más peligrosos</w:t>
       </w:r>
     </w:p>
     <w:p>
@@ -17109,215 +17244,70 @@
           <w:lang w:eastAsia="es-UY"/>
         </w:rPr>
       </w:pPr>
-      <w:r>
+    </w:p>
+    <w:p>
+      <w:pPr>
+        <w:pStyle w:val="Ttulo3"/>
+      </w:pPr>
+      <w:bookmarkStart w:id="56" w:name="_Toc529825665"/>
+      <w:r>
+        <w:t>Ataques externos</w:t>
+      </w:r>
+      <w:bookmarkEnd w:id="56"/>
+    </w:p>
+    <w:p>
+      <w:pPr>
         <w:rPr>
           <w:lang w:eastAsia="es-UY"/>
         </w:rPr>
-        <w:t>Internet</w:t>
-      </w:r>
+      </w:pPr>
       <w:r>
         <w:rPr>
           <w:lang w:eastAsia="es-UY"/>
         </w:rPr>
-        <w:t xml:space="preserve"> p</w:t>
+        <w:t xml:space="preserve">Son iniciados desde fuera de la compañía, no tienen un acceso autorizado a la red, siendo </w:t>
       </w:r>
       <w:r>
         <w:rPr>
           <w:lang w:eastAsia="es-UY"/>
         </w:rPr>
-        <w:t xml:space="preserve">rovocó que los virus, troyanos y otros códigos maliciosos se propaguen </w:t>
+        <w:t>m</w:t>
       </w:r>
       <w:r>
         <w:rPr>
           <w:lang w:eastAsia="es-UY"/>
         </w:rPr>
-        <w:t>a través</w:t>
+        <w:t>ás</w:t>
       </w:r>
       <w:r>
         <w:rPr>
           <w:lang w:eastAsia="es-UY"/>
         </w:rPr>
-        <w:t xml:space="preserve"> de correos </w:t>
+        <w:t xml:space="preserve"> </w:t>
       </w:r>
       <w:r>
         <w:rPr>
           <w:lang w:eastAsia="es-UY"/>
         </w:rPr>
-        <w:t xml:space="preserve">electrónicos, </w:t>
-      </w:r>
-      <w:r>
+        <w:t>fáciles de detectar y mitigarlos que los ataques internos, su origen es por el Internet, redes de proveedores, accesos remotos.</w:t>
+      </w:r>
+    </w:p>
+    <w:p>
+      <w:pPr>
         <w:rPr>
           <w:lang w:eastAsia="es-UY"/>
         </w:rPr>
-        <w:t>publicidad</w:t>
-      </w:r>
-      <w:r>
-        <w:rPr>
-          <w:lang w:eastAsia="es-UY"/>
-        </w:rPr>
-        <w:t xml:space="preserve"> o páginas web, de esta manera ayuda</w:t>
-      </w:r>
-      <w:r>
-        <w:rPr>
-          <w:lang w:eastAsia="es-UY"/>
-        </w:rPr>
-        <w:t xml:space="preserve"> </w:t>
-      </w:r>
-      <w:r>
-        <w:rPr>
-          <w:lang w:eastAsia="es-UY"/>
-        </w:rPr>
-        <w:t>a que los ataques tomen el control o la información de la empresa o usuario</w:t>
-      </w:r>
-      <w:r>
-        <w:rPr>
-          <w:lang w:eastAsia="es-UY"/>
-        </w:rPr>
-        <w:t xml:space="preserve"> </w:t>
-      </w:r>
-      <w:r>
-        <w:rPr>
-          <w:lang w:eastAsia="es-UY"/>
-        </w:rPr>
-        <w:t>para causar daño.</w:t>
-      </w:r>
-    </w:p>
-    <w:p>
-      <w:pPr>
-        <w:rPr>
-          <w:lang w:eastAsia="es-UY"/>
-        </w:rPr>
-      </w:pPr>
-    </w:p>
-    <w:p>
-      <w:pPr>
-        <w:pStyle w:val="Ttulo3"/>
-      </w:pPr>
-      <w:bookmarkStart w:id="56" w:name="_Toc529825664"/>
-      <w:r>
-        <w:t>Ataques internos</w:t>
-      </w:r>
-      <w:bookmarkEnd w:id="56"/>
-    </w:p>
-    <w:p>
-      <w:pPr>
-        <w:rPr>
-          <w:lang w:eastAsia="es-UY"/>
-        </w:rPr>
-      </w:pPr>
-      <w:r>
-        <w:rPr>
-          <w:lang w:eastAsia="es-UY"/>
-        </w:rPr>
-        <w:t>Estos ataques son iniciados por individuos o grupos de colaboradores de una</w:t>
-      </w:r>
-      <w:r>
-        <w:rPr>
-          <w:lang w:eastAsia="es-UY"/>
-        </w:rPr>
-        <w:t xml:space="preserve"> </w:t>
-      </w:r>
-      <w:r>
-        <w:rPr>
-          <w:lang w:eastAsia="es-UY"/>
-        </w:rPr>
-        <w:t>empresa que conocen el negocio y tienen accesos</w:t>
-      </w:r>
-      <w:r>
-        <w:rPr>
-          <w:lang w:eastAsia="es-UY"/>
-        </w:rPr>
-        <w:t xml:space="preserve"> </w:t>
-      </w:r>
-      <w:r>
-        <w:rPr>
-          <w:lang w:eastAsia="es-UY"/>
-        </w:rPr>
-        <w:t>autorizados a la red</w:t>
-      </w:r>
-      <w:r>
-        <w:rPr>
-          <w:lang w:eastAsia="es-UY"/>
-        </w:rPr>
-        <w:t xml:space="preserve"> </w:t>
-      </w:r>
-      <w:r>
-        <w:rPr>
-          <w:lang w:eastAsia="es-UY"/>
-        </w:rPr>
-        <w:t>interna o incluso a cualquier Server que quiera atacar, son los más comunes y los más peligrosos</w:t>
-      </w:r>
-    </w:p>
-    <w:p>
-      <w:pPr>
-        <w:rPr>
-          <w:lang w:eastAsia="es-UY"/>
-        </w:rPr>
-      </w:pPr>
-    </w:p>
-    <w:p>
-      <w:pPr>
-        <w:pStyle w:val="Ttulo3"/>
-      </w:pPr>
-      <w:bookmarkStart w:id="57" w:name="_Toc529825665"/>
-      <w:r>
-        <w:t>Ataques externos</w:t>
+      </w:pPr>
+    </w:p>
+    <w:p>
+      <w:pPr>
+        <w:pStyle w:val="Ttulo2"/>
+      </w:pPr>
+      <w:bookmarkStart w:id="57" w:name="_Toc529825666"/>
+      <w:r>
+        <w:t>SEGURIDAD PERIMETRAL</w:t>
       </w:r>
       <w:bookmarkEnd w:id="57"/>
-    </w:p>
-    <w:p>
-      <w:pPr>
-        <w:rPr>
-          <w:lang w:eastAsia="es-UY"/>
-        </w:rPr>
-      </w:pPr>
-      <w:r>
-        <w:rPr>
-          <w:lang w:eastAsia="es-UY"/>
-        </w:rPr>
-        <w:t xml:space="preserve">Son iniciados desde fuera de la compañía, no tienen un acceso autorizado a la red, siendo </w:t>
-      </w:r>
-      <w:r>
-        <w:rPr>
-          <w:lang w:eastAsia="es-UY"/>
-        </w:rPr>
-        <w:t>m</w:t>
-      </w:r>
-      <w:r>
-        <w:rPr>
-          <w:lang w:eastAsia="es-UY"/>
-        </w:rPr>
-        <w:t>ás</w:t>
-      </w:r>
-      <w:r>
-        <w:rPr>
-          <w:lang w:eastAsia="es-UY"/>
-        </w:rPr>
-        <w:t xml:space="preserve"> </w:t>
-      </w:r>
-      <w:r>
-        <w:rPr>
-          <w:lang w:eastAsia="es-UY"/>
-        </w:rPr>
-        <w:t>fáciles de detectar y mitigarlos que los ataques internos, su origen es por el Internet, redes de proveedores, accesos remotos.</w:t>
-      </w:r>
-    </w:p>
-    <w:p>
-      <w:pPr>
-        <w:rPr>
-          <w:lang w:eastAsia="es-UY"/>
-        </w:rPr>
-      </w:pPr>
-    </w:p>
-    <w:p>
-      <w:pPr>
-        <w:pStyle w:val="Ttulo2"/>
-      </w:pPr>
-      <w:bookmarkStart w:id="58" w:name="_Toc529825666"/>
-      <w:r>
-        <w:t>SEGURIDAD PERIMETRAL</w:t>
-      </w:r>
-      <w:bookmarkEnd w:id="58"/>
     </w:p>
     <w:p>
       <w:pPr>
@@ -17917,71 +17907,22 @@
       </w:r>
     </w:p>
     <w:p>
-      <w:r>
-        <w:lastRenderedPageBreak/>
-        <w:t xml:space="preserve">Se </w:t>
-      </w:r>
-      <w:r>
-        <w:t>colocará</w:t>
-      </w:r>
-      <w:r>
-        <w:t xml:space="preserve"> un firewall entre el </w:t>
-      </w:r>
-      <w:proofErr w:type="spellStart"/>
-      <w:r>
-        <w:t>router</w:t>
-      </w:r>
-      <w:proofErr w:type="spellEnd"/>
-      <w:r>
-        <w:t xml:space="preserve"> y los </w:t>
-      </w:r>
-      <w:proofErr w:type="spellStart"/>
-      <w:r>
-        <w:t>switches</w:t>
-      </w:r>
-      <w:proofErr w:type="spellEnd"/>
-      <w:r>
-        <w:t xml:space="preserve"> de la capa de distribución. Su función será filtrar el </w:t>
-      </w:r>
-      <w:proofErr w:type="gramStart"/>
-      <w:r>
-        <w:t>trafico</w:t>
-      </w:r>
-      <w:proofErr w:type="gramEnd"/>
-      <w:r>
-        <w:t xml:space="preserve"> proveniente de la red </w:t>
-      </w:r>
-      <w:proofErr w:type="spellStart"/>
-      <w:r>
-        <w:t>wan</w:t>
-      </w:r>
-      <w:proofErr w:type="spellEnd"/>
-      <w:r>
-        <w:t xml:space="preserve"> e internet.</w:t>
-      </w:r>
-      <w:r>
-        <w:t xml:space="preserve"> Además será el encargado de realizar la conexión </w:t>
-      </w:r>
-      <w:proofErr w:type="spellStart"/>
-      <w:r>
-        <w:t>vpn</w:t>
-      </w:r>
-      <w:proofErr w:type="spellEnd"/>
-      <w:r>
-        <w:t xml:space="preserve"> con el resto de “sucursales”</w:t>
-      </w:r>
-    </w:p>
-    <w:p>
+      <w:pPr>
+        <w:rPr>
+          <w:lang w:eastAsia="es-UY"/>
+        </w:rPr>
+      </w:pPr>
       <w:r>
         <w:rPr>
           <w:noProof/>
           <w:lang w:eastAsia="es-UY"/>
         </w:rPr>
+        <w:lastRenderedPageBreak/>
         <w:drawing>
-          <wp:inline distT="0" distB="0" distL="0" distR="0" wp14:anchorId="61478208" wp14:editId="0F544B3F">
-            <wp:extent cx="3152775" cy="7105650"/>
-            <wp:effectExtent l="0" t="0" r="9525" b="0"/>
-            <wp:docPr id="3" name="Imagen 3"/>
+          <wp:inline distT="0" distB="0" distL="0" distR="0" wp14:anchorId="514D82AD" wp14:editId="259B0BEE">
+            <wp:extent cx="4319968" cy="3914775"/>
+            <wp:effectExtent l="0" t="0" r="4445" b="0"/>
+            <wp:docPr id="9" name="Imagen 9"/>
             <wp:cNvGraphicFramePr>
               <a:graphicFrameLocks xmlns:a="http://schemas.openxmlformats.org/drawingml/2006/main" noChangeAspect="1"/>
             </wp:cNvGraphicFramePr>
@@ -17989,7 +17930,7 @@
               <a:graphicData uri="http://schemas.openxmlformats.org/drawingml/2006/picture">
                 <pic:pic xmlns:pic="http://schemas.openxmlformats.org/drawingml/2006/picture">
                   <pic:nvPicPr>
-                    <pic:cNvPr id="3" name="SeguridadPerimetral.jpg"/>
+                    <pic:cNvPr id="9" name="Seguridad Perimetral.png"/>
                     <pic:cNvPicPr/>
                   </pic:nvPicPr>
                   <pic:blipFill>
@@ -18007,7 +17948,7 @@
                   <pic:spPr>
                     <a:xfrm>
                       <a:off x="0" y="0"/>
-                      <a:ext cx="3152775" cy="7105650"/>
+                      <a:ext cx="4324666" cy="3919032"/>
                     </a:xfrm>
                     <a:prstGeom prst="rect">
                       <a:avLst/>
@@ -18020,16 +17961,70 @@
         </w:drawing>
       </w:r>
     </w:p>
+    <w:p>
+      <w:r>
+        <w:t xml:space="preserve">Se </w:t>
+      </w:r>
+      <w:r>
+        <w:t>colocará</w:t>
+      </w:r>
+      <w:r>
+        <w:t xml:space="preserve"> un firewall entre el </w:t>
+      </w:r>
+      <w:proofErr w:type="spellStart"/>
+      <w:r>
+        <w:t>router</w:t>
+      </w:r>
+      <w:proofErr w:type="spellEnd"/>
+      <w:r>
+        <w:t xml:space="preserve"> y los </w:t>
+      </w:r>
+      <w:proofErr w:type="spellStart"/>
+      <w:r>
+        <w:t>switches</w:t>
+      </w:r>
+      <w:proofErr w:type="spellEnd"/>
+      <w:r>
+        <w:t xml:space="preserve"> de la capa de distribución. Su función será filtrar el </w:t>
+      </w:r>
+      <w:proofErr w:type="gramStart"/>
+      <w:r>
+        <w:t>trafico</w:t>
+      </w:r>
+      <w:proofErr w:type="gramEnd"/>
+      <w:r>
+        <w:t xml:space="preserve"> proveniente de la red </w:t>
+      </w:r>
+      <w:proofErr w:type="spellStart"/>
+      <w:r>
+        <w:t>wan</w:t>
+      </w:r>
+      <w:proofErr w:type="spellEnd"/>
+      <w:r>
+        <w:t xml:space="preserve"> e internet.</w:t>
+      </w:r>
+      <w:r>
+        <w:t xml:space="preserve"> Además será el encargado de realizar la conexión </w:t>
+      </w:r>
+      <w:proofErr w:type="spellStart"/>
+      <w:r>
+        <w:t>vpn</w:t>
+      </w:r>
+      <w:proofErr w:type="spellEnd"/>
+      <w:r>
+        <w:t xml:space="preserve"> con el resto de “sucursales”</w:t>
+      </w:r>
+    </w:p>
     <w:p/>
     <w:p/>
     <w:p/>
     <w:p/>
     <w:p/>
     <w:p/>
-    <w:p/>
-    <w:p/>
-    <w:p/>
-    <w:p/>
+    <w:p>
+      <w:bookmarkStart w:id="58" w:name="_GoBack"/>
+      <w:bookmarkEnd w:id="58"/>
+    </w:p>
     <w:p/>
     <w:p>
       <w:pPr>
@@ -18155,6 +18150,7 @@
           <w:b/>
           <w:bCs w:val="0"/>
         </w:rPr>
+        <w:lastRenderedPageBreak/>
         <w:t>DMZ con un firewall</w:t>
       </w:r>
     </w:p>
@@ -18172,33 +18168,973 @@
         <w:t>un único cortafuego</w:t>
       </w:r>
       <w:r>
-        <w:t xml:space="preserve"> de gran alcance (un </w:t>
-      </w:r>
+        <w:t xml:space="preserve"> de gran alcance con terminales para tres conexiones de red separadas: una para Intranet, otra para Internet y otra para la DMZ.</w:t>
+      </w:r>
+    </w:p>
+    <w:p>
+      <w:pPr>
+        <w:rPr>
+          <w:rStyle w:val="img-caption"/>
+        </w:rPr>
+      </w:pPr>
+    </w:p>
+    <w:p/>
+    <w:p>
+      <w:pPr>
+        <w:pStyle w:val="NormalWeb"/>
+      </w:pPr>
+    </w:p>
+    <w:p>
+      <w:pPr>
+        <w:pStyle w:val="NormalWeb"/>
+      </w:pPr>
+    </w:p>
+    <w:p>
+      <w:pPr>
+        <w:rPr>
+          <w:rFonts w:ascii="Candara" w:hAnsi="Candara"/>
+        </w:rPr>
+      </w:pPr>
+    </w:p>
+    <w:p/>
+    <w:p>
+      <w:r>
+        <w:t>El objetivo de una DMZ es que las conexiones desde la red interna y la externa a la DMZ estén permitidas, mientras que las conexiones desde la DMZ sólo se permitan a la red externa, es decir: los equipos locales (hosts) en la DMZ no pueden conectar con la red interna.</w:t>
+      </w:r>
+    </w:p>
+    <w:p/>
+    <w:p>
+      <w:r>
+        <w:t xml:space="preserve">Una zona DMZ se conoce como una zona desmilitarizada, es decir, una zona segura que no está dentro de nuestra red local, pero que tampoco es externa a nuestra empresa. Por lo tanto, se plantea como un paso intermedio entre nuestra red y el acceso a Internet, que si protegemos por un Firewall debidamente dejaremos como una zona segura dentro de nuestra empresa. </w:t>
+      </w:r>
+    </w:p>
+    <w:p/>
+    <w:p>
+      <w:r>
+        <w:t xml:space="preserve">La política de seguridad aplicada en la DMZ, normalmente es la siguiente: </w:t>
+      </w:r>
+    </w:p>
+    <w:p>
+      <w:pPr>
+        <w:pStyle w:val="Prrafodelista"/>
+        <w:numPr>
+          <w:ilvl w:val="0"/>
+          <w:numId w:val="21"/>
+        </w:numPr>
+      </w:pPr>
+      <w:r>
+        <w:t>Tráfico de la red externa hacia la DMZ autorizada.</w:t>
+      </w:r>
+    </w:p>
+    <w:p>
+      <w:pPr>
+        <w:pStyle w:val="Prrafodelista"/>
+        <w:numPr>
+          <w:ilvl w:val="0"/>
+          <w:numId w:val="21"/>
+        </w:numPr>
+      </w:pPr>
+      <w:r>
+        <w:t>Tráfico de la red externa hacia la red interna prohibida.</w:t>
+      </w:r>
+    </w:p>
+    <w:p>
+      <w:pPr>
+        <w:pStyle w:val="Prrafodelista"/>
+        <w:numPr>
+          <w:ilvl w:val="0"/>
+          <w:numId w:val="21"/>
+        </w:numPr>
+      </w:pPr>
+      <w:r>
+        <w:t>Tráfico de la red interna hacia la DMZ autorizada.</w:t>
+      </w:r>
+    </w:p>
+    <w:p>
+      <w:pPr>
+        <w:pStyle w:val="Prrafodelista"/>
+        <w:numPr>
+          <w:ilvl w:val="0"/>
+          <w:numId w:val="21"/>
+        </w:numPr>
+      </w:pPr>
+      <w:r>
+        <w:t>Tráfico de la red interna hacia la red externa autorizada.</w:t>
+      </w:r>
+    </w:p>
+    <w:p>
+      <w:pPr>
+        <w:pStyle w:val="Prrafodelista"/>
+        <w:numPr>
+          <w:ilvl w:val="0"/>
+          <w:numId w:val="21"/>
+        </w:numPr>
+      </w:pPr>
+      <w:r>
+        <w:t>Tráfico de la DMZ hacia la red interna prohibida.</w:t>
+      </w:r>
+    </w:p>
+    <w:p>
+      <w:pPr>
+        <w:pStyle w:val="Prrafodelista"/>
+        <w:numPr>
+          <w:ilvl w:val="0"/>
+          <w:numId w:val="21"/>
+        </w:numPr>
+      </w:pPr>
+      <w:r>
+        <w:t>Tráfico de la DMZ hacia la red externa rechazada.</w:t>
+      </w:r>
+    </w:p>
+    <w:p>
+      <w:pPr>
+        <w:ind w:left="360"/>
+      </w:pPr>
+    </w:p>
+    <w:p>
+      <w:pPr>
+        <w:ind w:left="360"/>
+      </w:pPr>
+    </w:p>
+    <w:p>
+      <w:pPr>
+        <w:pStyle w:val="Prrafodelista"/>
+      </w:pPr>
+    </w:p>
+    <w:tbl>
+      <w:tblPr>
+        <w:tblStyle w:val="Tablaconcuadrcula"/>
+        <w:tblW w:w="0" w:type="auto"/>
+        <w:tblLook w:val="04A0" w:firstRow="1" w:lastRow="0" w:firstColumn="1" w:lastColumn="0" w:noHBand="0" w:noVBand="1"/>
+      </w:tblPr>
+      <w:tblGrid>
+        <w:gridCol w:w="988"/>
+        <w:gridCol w:w="1134"/>
+        <w:gridCol w:w="1842"/>
+        <w:gridCol w:w="5664"/>
+      </w:tblGrid>
+      <w:tr>
+        <w:tc>
+          <w:tcPr>
+            <w:tcW w:w="9628" w:type="dxa"/>
+            <w:gridSpan w:val="4"/>
+          </w:tcPr>
+          <w:p>
+            <w:pPr>
+              <w:shd w:val="clear" w:color="auto" w:fill="auto"/>
+              <w:jc w:val="center"/>
+              <w:rPr>
+                <w:b/>
+              </w:rPr>
+            </w:pPr>
+            <w:r>
+              <w:rPr>
+                <w:b/>
+              </w:rPr>
+              <w:t>Flujo de trafico</w:t>
+            </w:r>
+          </w:p>
+        </w:tc>
+      </w:tr>
+      <w:tr>
+        <w:tc>
+          <w:tcPr>
+            <w:tcW w:w="988" w:type="dxa"/>
+          </w:tcPr>
+          <w:p>
+            <w:pPr>
+              <w:shd w:val="clear" w:color="auto" w:fill="auto"/>
+            </w:pPr>
+            <w:r>
+              <w:t>Origen</w:t>
+            </w:r>
+          </w:p>
+        </w:tc>
+        <w:tc>
+          <w:tcPr>
+            <w:tcW w:w="1134" w:type="dxa"/>
+          </w:tcPr>
+          <w:p>
+            <w:pPr>
+              <w:shd w:val="clear" w:color="auto" w:fill="auto"/>
+            </w:pPr>
+            <w:r>
+              <w:t>Destino</w:t>
+            </w:r>
+          </w:p>
+        </w:tc>
+        <w:tc>
+          <w:tcPr>
+            <w:tcW w:w="1842" w:type="dxa"/>
+          </w:tcPr>
+          <w:p>
+            <w:pPr>
+              <w:shd w:val="clear" w:color="auto" w:fill="auto"/>
+            </w:pPr>
+            <w:r>
+              <w:t>Acceso</w:t>
+            </w:r>
+          </w:p>
+        </w:tc>
+        <w:tc>
+          <w:tcPr>
+            <w:tcW w:w="5664" w:type="dxa"/>
+          </w:tcPr>
+          <w:p>
+            <w:pPr>
+              <w:shd w:val="clear" w:color="auto" w:fill="auto"/>
+            </w:pPr>
+            <w:r>
+              <w:t>Puertos</w:t>
+            </w:r>
+          </w:p>
+        </w:tc>
+      </w:tr>
+      <w:tr>
+        <w:tc>
+          <w:tcPr>
+            <w:tcW w:w="988" w:type="dxa"/>
+          </w:tcPr>
+          <w:p>
+            <w:pPr>
+              <w:shd w:val="clear" w:color="auto" w:fill="auto"/>
+            </w:pPr>
+            <w:r>
+              <w:t>WAN</w:t>
+            </w:r>
+          </w:p>
+        </w:tc>
+        <w:tc>
+          <w:tcPr>
+            <w:tcW w:w="1134" w:type="dxa"/>
+          </w:tcPr>
+          <w:p>
+            <w:pPr>
+              <w:shd w:val="clear" w:color="auto" w:fill="auto"/>
+            </w:pPr>
+            <w:r>
+              <w:t>DMZ</w:t>
+            </w:r>
+          </w:p>
+        </w:tc>
+        <w:tc>
+          <w:tcPr>
+            <w:tcW w:w="1842" w:type="dxa"/>
+          </w:tcPr>
+          <w:p>
+            <w:pPr>
+              <w:shd w:val="clear" w:color="auto" w:fill="auto"/>
+            </w:pPr>
+            <w:r>
+              <w:t>Permitido</w:t>
+            </w:r>
+          </w:p>
+        </w:tc>
+        <w:tc>
+          <w:tcPr>
+            <w:tcW w:w="5664" w:type="dxa"/>
+          </w:tcPr>
+          <w:p>
+            <w:pPr>
+              <w:shd w:val="clear" w:color="auto" w:fill="auto"/>
+              <w:jc w:val="left"/>
+            </w:pPr>
+            <w:r>
+              <w:t>(DNS)TCP/UDP</w:t>
+            </w:r>
+            <w:r>
+              <w:t xml:space="preserve"> </w:t>
+            </w:r>
+            <w:proofErr w:type="spellStart"/>
+            <w:r>
+              <w:t>port</w:t>
+            </w:r>
+            <w:proofErr w:type="spellEnd"/>
+            <w:r>
+              <w:t xml:space="preserve"> 53</w:t>
+            </w:r>
+          </w:p>
+          <w:p>
+            <w:pPr>
+              <w:shd w:val="clear" w:color="auto" w:fill="auto"/>
+              <w:jc w:val="left"/>
+            </w:pPr>
+            <w:r>
+              <w:t xml:space="preserve">(VPN)UDP </w:t>
+            </w:r>
+            <w:proofErr w:type="spellStart"/>
+            <w:r>
+              <w:t>port</w:t>
+            </w:r>
+            <w:proofErr w:type="spellEnd"/>
+            <w:r>
+              <w:t xml:space="preserve"> 4500, 500 </w:t>
+            </w:r>
+            <w:r>
+              <w:t>-</w:t>
+            </w:r>
+            <w:r>
+              <w:t xml:space="preserve">IP </w:t>
+            </w:r>
+            <w:proofErr w:type="spellStart"/>
+            <w:r>
+              <w:t>port</w:t>
+            </w:r>
+            <w:proofErr w:type="spellEnd"/>
+            <w:r>
+              <w:t xml:space="preserve"> 51</w:t>
+            </w:r>
+          </w:p>
+          <w:p>
+            <w:pPr>
+              <w:shd w:val="clear" w:color="auto" w:fill="auto"/>
+              <w:jc w:val="left"/>
+            </w:pPr>
+            <w:r>
+              <w:t xml:space="preserve">(HTTP) TCP  </w:t>
+            </w:r>
+            <w:proofErr w:type="spellStart"/>
+            <w:r>
+              <w:t>port</w:t>
+            </w:r>
+            <w:proofErr w:type="spellEnd"/>
+            <w:r>
+              <w:t xml:space="preserve"> 443</w:t>
+            </w:r>
+          </w:p>
+          <w:p>
+            <w:pPr>
+              <w:shd w:val="clear" w:color="auto" w:fill="auto"/>
+              <w:jc w:val="left"/>
+            </w:pPr>
+            <w:r>
+              <w:t xml:space="preserve">(HTTPS) </w:t>
+            </w:r>
+            <w:proofErr w:type="spellStart"/>
+            <w:r>
+              <w:t>port</w:t>
+            </w:r>
+            <w:proofErr w:type="spellEnd"/>
+            <w:r>
+              <w:t xml:space="preserve"> 80</w:t>
+            </w:r>
+          </w:p>
+          <w:p>
+            <w:pPr>
+              <w:shd w:val="clear" w:color="auto" w:fill="auto"/>
+              <w:jc w:val="left"/>
+            </w:pPr>
+            <w:r>
+              <w:t xml:space="preserve">DHCP UDP </w:t>
+            </w:r>
+            <w:proofErr w:type="spellStart"/>
+            <w:r>
+              <w:t>port</w:t>
+            </w:r>
+            <w:proofErr w:type="spellEnd"/>
+            <w:r>
+              <w:t xml:space="preserve"> 67</w:t>
+            </w:r>
+          </w:p>
+          <w:p>
+            <w:pPr>
+              <w:shd w:val="clear" w:color="auto" w:fill="auto"/>
+              <w:jc w:val="left"/>
+            </w:pPr>
+            <w:r>
+              <w:t>(S Archivos)</w:t>
+            </w:r>
+            <w:r>
+              <w:t xml:space="preserve">SMB TCP/UDP </w:t>
+            </w:r>
+            <w:proofErr w:type="spellStart"/>
+            <w:r>
+              <w:t>port</w:t>
+            </w:r>
+            <w:proofErr w:type="spellEnd"/>
+            <w:r>
+              <w:t xml:space="preserve"> </w:t>
+            </w:r>
+            <w:r>
+              <w:t>445</w:t>
+            </w:r>
+          </w:p>
+        </w:tc>
+      </w:tr>
+      <w:tr>
+        <w:tc>
+          <w:tcPr>
+            <w:tcW w:w="988" w:type="dxa"/>
+          </w:tcPr>
+          <w:p>
+            <w:pPr>
+              <w:shd w:val="clear" w:color="auto" w:fill="auto"/>
+            </w:pPr>
+            <w:r>
+              <w:t>LAN</w:t>
+            </w:r>
+          </w:p>
+        </w:tc>
+        <w:tc>
+          <w:tcPr>
+            <w:tcW w:w="1134" w:type="dxa"/>
+          </w:tcPr>
+          <w:p>
+            <w:pPr>
+              <w:shd w:val="clear" w:color="auto" w:fill="auto"/>
+            </w:pPr>
+            <w:r>
+              <w:t>DMZ</w:t>
+            </w:r>
+          </w:p>
+        </w:tc>
+        <w:tc>
+          <w:tcPr>
+            <w:tcW w:w="1842" w:type="dxa"/>
+          </w:tcPr>
+          <w:p>
+            <w:pPr>
+              <w:shd w:val="clear" w:color="auto" w:fill="auto"/>
+            </w:pPr>
+            <w:r>
+              <w:t>Permitido</w:t>
+            </w:r>
+          </w:p>
+        </w:tc>
+        <w:tc>
+          <w:tcPr>
+            <w:tcW w:w="5664" w:type="dxa"/>
+          </w:tcPr>
+          <w:p>
+            <w:pPr>
+              <w:shd w:val="clear" w:color="auto" w:fill="auto"/>
+              <w:jc w:val="left"/>
+            </w:pPr>
+            <w:r>
+              <w:t xml:space="preserve">(DNS) TCP/UDP </w:t>
+            </w:r>
+            <w:proofErr w:type="spellStart"/>
+            <w:r>
+              <w:t>port</w:t>
+            </w:r>
+            <w:proofErr w:type="spellEnd"/>
+            <w:r>
+              <w:t xml:space="preserve"> 53</w:t>
+            </w:r>
+          </w:p>
+          <w:p>
+            <w:pPr>
+              <w:shd w:val="clear" w:color="auto" w:fill="auto"/>
+              <w:jc w:val="left"/>
+            </w:pPr>
+            <w:r>
+              <w:t xml:space="preserve">(Oracle) </w:t>
+            </w:r>
+            <w:proofErr w:type="spellStart"/>
+            <w:r>
+              <w:t>port</w:t>
+            </w:r>
+            <w:proofErr w:type="spellEnd"/>
+            <w:r>
+              <w:t xml:space="preserve"> 8080</w:t>
+            </w:r>
+          </w:p>
+          <w:p>
+            <w:pPr>
+              <w:shd w:val="clear" w:color="auto" w:fill="auto"/>
+              <w:jc w:val="left"/>
+            </w:pPr>
+            <w:r>
+              <w:t>(S Archivos)</w:t>
+            </w:r>
+            <w:r>
+              <w:t xml:space="preserve">SMB TCP/UDP </w:t>
+            </w:r>
+            <w:proofErr w:type="spellStart"/>
+            <w:r>
+              <w:t>port</w:t>
+            </w:r>
+            <w:proofErr w:type="spellEnd"/>
+            <w:r>
+              <w:t xml:space="preserve"> </w:t>
+            </w:r>
+            <w:r>
+              <w:t>445</w:t>
+            </w:r>
+          </w:p>
+          <w:p>
+            <w:pPr>
+              <w:shd w:val="clear" w:color="auto" w:fill="auto"/>
+              <w:jc w:val="left"/>
+            </w:pPr>
+            <w:r>
+              <w:t>(Radius) UDP 1812</w:t>
+            </w:r>
+          </w:p>
+        </w:tc>
+      </w:tr>
+      <w:tr>
+        <w:tc>
+          <w:tcPr>
+            <w:tcW w:w="988" w:type="dxa"/>
+          </w:tcPr>
+          <w:p>
+            <w:pPr>
+              <w:shd w:val="clear" w:color="auto" w:fill="auto"/>
+            </w:pPr>
+            <w:r>
+              <w:t>DMZ</w:t>
+            </w:r>
+          </w:p>
+        </w:tc>
+        <w:tc>
+          <w:tcPr>
+            <w:tcW w:w="1134" w:type="dxa"/>
+          </w:tcPr>
+          <w:p>
+            <w:pPr>
+              <w:shd w:val="clear" w:color="auto" w:fill="auto"/>
+            </w:pPr>
+            <w:r>
+              <w:t>LAN</w:t>
+            </w:r>
+          </w:p>
+        </w:tc>
+        <w:tc>
+          <w:tcPr>
+            <w:tcW w:w="1842" w:type="dxa"/>
+          </w:tcPr>
+          <w:p>
+            <w:pPr>
+              <w:shd w:val="clear" w:color="auto" w:fill="auto"/>
+            </w:pPr>
+            <w:r>
+              <w:t>Permitido</w:t>
+            </w:r>
+          </w:p>
+        </w:tc>
+        <w:tc>
+          <w:tcPr>
+            <w:tcW w:w="5664" w:type="dxa"/>
+          </w:tcPr>
+          <w:p>
+            <w:pPr>
+              <w:shd w:val="clear" w:color="auto" w:fill="auto"/>
+              <w:jc w:val="left"/>
+            </w:pPr>
+            <w:r>
+              <w:t xml:space="preserve">(DNS) TCP/UDP </w:t>
+            </w:r>
+            <w:proofErr w:type="spellStart"/>
+            <w:r>
+              <w:t>port</w:t>
+            </w:r>
+            <w:proofErr w:type="spellEnd"/>
+            <w:r>
+              <w:t xml:space="preserve"> 53</w:t>
+            </w:r>
+          </w:p>
+          <w:p>
+            <w:pPr>
+              <w:shd w:val="clear" w:color="auto" w:fill="auto"/>
+              <w:jc w:val="left"/>
+            </w:pPr>
+            <w:r>
+              <w:t xml:space="preserve">DHCP UDP </w:t>
+            </w:r>
+            <w:proofErr w:type="spellStart"/>
+            <w:r>
+              <w:t>port</w:t>
+            </w:r>
+            <w:proofErr w:type="spellEnd"/>
+            <w:r>
+              <w:t xml:space="preserve"> 68</w:t>
+            </w:r>
+          </w:p>
+        </w:tc>
+      </w:tr>
+      <w:tr>
+        <w:tc>
+          <w:tcPr>
+            <w:tcW w:w="988" w:type="dxa"/>
+          </w:tcPr>
+          <w:p>
+            <w:pPr>
+              <w:shd w:val="clear" w:color="auto" w:fill="auto"/>
+            </w:pPr>
+            <w:r>
+              <w:t>DMZ</w:t>
+            </w:r>
+          </w:p>
+        </w:tc>
+        <w:tc>
+          <w:tcPr>
+            <w:tcW w:w="1134" w:type="dxa"/>
+          </w:tcPr>
+          <w:p>
+            <w:pPr>
+              <w:shd w:val="clear" w:color="auto" w:fill="auto"/>
+            </w:pPr>
+            <w:r>
+              <w:t>WAN</w:t>
+            </w:r>
+          </w:p>
+        </w:tc>
+        <w:tc>
+          <w:tcPr>
+            <w:tcW w:w="1842" w:type="dxa"/>
+          </w:tcPr>
+          <w:p>
+            <w:pPr>
+              <w:shd w:val="clear" w:color="auto" w:fill="auto"/>
+            </w:pPr>
+            <w:r>
+              <w:t>Permitido</w:t>
+            </w:r>
+          </w:p>
+        </w:tc>
+        <w:tc>
+          <w:tcPr>
+            <w:tcW w:w="5664" w:type="dxa"/>
+          </w:tcPr>
+          <w:p>
+            <w:pPr>
+              <w:shd w:val="clear" w:color="auto" w:fill="auto"/>
+              <w:jc w:val="left"/>
+            </w:pPr>
+            <w:r>
+              <w:t xml:space="preserve">(DNS) TCP/UDP </w:t>
+            </w:r>
+            <w:proofErr w:type="spellStart"/>
+            <w:r>
+              <w:t>port</w:t>
+            </w:r>
+            <w:proofErr w:type="spellEnd"/>
+            <w:r>
+              <w:t xml:space="preserve"> 53</w:t>
+            </w:r>
+          </w:p>
+          <w:p>
+            <w:pPr>
+              <w:shd w:val="clear" w:color="auto" w:fill="auto"/>
+              <w:jc w:val="left"/>
+            </w:pPr>
+            <w:r>
+              <w:t xml:space="preserve">DHCP UDP </w:t>
+            </w:r>
+            <w:proofErr w:type="spellStart"/>
+            <w:r>
+              <w:t>port</w:t>
+            </w:r>
+            <w:proofErr w:type="spellEnd"/>
+            <w:r>
+              <w:t xml:space="preserve"> 68</w:t>
+            </w:r>
+          </w:p>
+        </w:tc>
+      </w:tr>
+      <w:tr>
+        <w:tc>
+          <w:tcPr>
+            <w:tcW w:w="988" w:type="dxa"/>
+          </w:tcPr>
+          <w:p>
+            <w:pPr>
+              <w:shd w:val="clear" w:color="auto" w:fill="auto"/>
+            </w:pPr>
+            <w:r>
+              <w:t>DMZ</w:t>
+            </w:r>
+          </w:p>
+        </w:tc>
+        <w:tc>
+          <w:tcPr>
+            <w:tcW w:w="1134" w:type="dxa"/>
+          </w:tcPr>
+          <w:p>
+            <w:pPr>
+              <w:shd w:val="clear" w:color="auto" w:fill="auto"/>
+            </w:pPr>
+            <w:r>
+              <w:t>Internet</w:t>
+            </w:r>
+          </w:p>
+        </w:tc>
+        <w:tc>
+          <w:tcPr>
+            <w:tcW w:w="1842" w:type="dxa"/>
+          </w:tcPr>
+          <w:p>
+            <w:pPr>
+              <w:shd w:val="clear" w:color="auto" w:fill="auto"/>
+            </w:pPr>
+            <w:r>
+              <w:t>Rechazada</w:t>
+            </w:r>
+          </w:p>
+        </w:tc>
+        <w:tc>
+          <w:tcPr>
+            <w:tcW w:w="5664" w:type="dxa"/>
+          </w:tcPr>
+          <w:p>
+            <w:pPr>
+              <w:shd w:val="clear" w:color="auto" w:fill="auto"/>
+              <w:jc w:val="left"/>
+            </w:pPr>
+          </w:p>
+        </w:tc>
+      </w:tr>
+      <w:tr>
+        <w:tc>
+          <w:tcPr>
+            <w:tcW w:w="988" w:type="dxa"/>
+          </w:tcPr>
+          <w:p>
+            <w:pPr>
+              <w:shd w:val="clear" w:color="auto" w:fill="auto"/>
+            </w:pPr>
+            <w:r>
+              <w:t>DMZ</w:t>
+            </w:r>
+          </w:p>
+        </w:tc>
+        <w:tc>
+          <w:tcPr>
+            <w:tcW w:w="1134" w:type="dxa"/>
+          </w:tcPr>
+          <w:p>
+            <w:pPr>
+              <w:shd w:val="clear" w:color="auto" w:fill="auto"/>
+            </w:pPr>
+            <w:r>
+              <w:t>LAN</w:t>
+            </w:r>
+          </w:p>
+        </w:tc>
+        <w:tc>
+          <w:tcPr>
+            <w:tcW w:w="1842" w:type="dxa"/>
+          </w:tcPr>
+          <w:p>
+            <w:pPr>
+              <w:shd w:val="clear" w:color="auto" w:fill="auto"/>
+            </w:pPr>
+            <w:r>
+              <w:t>Rechazada</w:t>
+            </w:r>
+          </w:p>
+        </w:tc>
+        <w:tc>
+          <w:tcPr>
+            <w:tcW w:w="5664" w:type="dxa"/>
+          </w:tcPr>
+          <w:p>
+            <w:pPr>
+              <w:shd w:val="clear" w:color="auto" w:fill="auto"/>
+              <w:jc w:val="left"/>
+            </w:pPr>
+          </w:p>
+        </w:tc>
+      </w:tr>
+      <w:tr>
+        <w:tc>
+          <w:tcPr>
+            <w:tcW w:w="988" w:type="dxa"/>
+          </w:tcPr>
+          <w:p>
+            <w:pPr>
+              <w:shd w:val="clear" w:color="auto" w:fill="auto"/>
+            </w:pPr>
+            <w:r>
+              <w:t>WAN</w:t>
+            </w:r>
+          </w:p>
+        </w:tc>
+        <w:tc>
+          <w:tcPr>
+            <w:tcW w:w="1134" w:type="dxa"/>
+          </w:tcPr>
+          <w:p>
+            <w:pPr>
+              <w:shd w:val="clear" w:color="auto" w:fill="auto"/>
+            </w:pPr>
+            <w:r>
+              <w:t>LAN</w:t>
+            </w:r>
+          </w:p>
+        </w:tc>
+        <w:tc>
+          <w:tcPr>
+            <w:tcW w:w="1842" w:type="dxa"/>
+          </w:tcPr>
+          <w:p>
+            <w:pPr>
+              <w:shd w:val="clear" w:color="auto" w:fill="auto"/>
+            </w:pPr>
+            <w:r>
+              <w:t>Rechazada</w:t>
+            </w:r>
+          </w:p>
+        </w:tc>
+        <w:tc>
+          <w:tcPr>
+            <w:tcW w:w="5664" w:type="dxa"/>
+          </w:tcPr>
+          <w:p>
+            <w:pPr>
+              <w:shd w:val="clear" w:color="auto" w:fill="auto"/>
+              <w:jc w:val="left"/>
+            </w:pPr>
+          </w:p>
+        </w:tc>
+      </w:tr>
+    </w:tbl>
+    <w:p/>
+    <w:p>
+      <w:pPr>
+        <w:pStyle w:val="Ttulo2"/>
+      </w:pPr>
+    </w:p>
+    <w:p>
+      <w:pPr>
+        <w:pStyle w:val="Ttulo2"/>
+      </w:pPr>
+    </w:p>
+    <w:p>
+      <w:pPr>
+        <w:pStyle w:val="Ttulo2"/>
+      </w:pPr>
+      <w:bookmarkStart w:id="61" w:name="_Toc529825669"/>
+      <w:r>
+        <w:t>POR QUÉ ES NECESARIO VIRTUALIZAR.</w:t>
+      </w:r>
+      <w:bookmarkEnd w:id="61"/>
+    </w:p>
+    <w:p>
+      <w:pPr>
+        <w:rPr>
+          <w:lang w:eastAsia="es-UY"/>
+        </w:rPr>
+      </w:pPr>
       <w:proofErr w:type="spellStart"/>
       <w:r>
-        <w:t>router</w:t>
+        <w:rPr>
+          <w:lang w:eastAsia="es-UY"/>
+        </w:rPr>
+        <w:lastRenderedPageBreak/>
+        <w:t>Virtualizar</w:t>
       </w:r>
       <w:proofErr w:type="spellEnd"/>
       <w:r>
-        <w:t xml:space="preserve"> con firewall) con terminales para tres conexiones de red separadas: una para Intranet, otra para Internet y otra para la DMZ.</w:t>
-      </w:r>
-    </w:p>
-    <w:p>
-      <w:pPr>
-        <w:rPr>
-          <w:rStyle w:val="img-caption"/>
-        </w:rPr>
-      </w:pPr>
+        <w:rPr>
+          <w:lang w:eastAsia="es-UY"/>
+        </w:rPr>
+        <w:t xml:space="preserve"> es una manera de crear independencia y disminuir complejidad en entornos donde se trabaja con múltiples</w:t>
+      </w:r>
+      <w:r>
+        <w:rPr>
+          <w:lang w:eastAsia="es-UY"/>
+        </w:rPr>
+        <w:t xml:space="preserve"> </w:t>
+      </w:r>
+      <w:r>
+        <w:rPr>
+          <w:lang w:eastAsia="es-UY"/>
+        </w:rPr>
+        <w:t xml:space="preserve">aplicaciones </w:t>
+      </w:r>
+      <w:r>
+        <w:rPr>
+          <w:lang w:eastAsia="es-UY"/>
+        </w:rPr>
+        <w:t xml:space="preserve">y </w:t>
+      </w:r>
+      <w:r>
+        <w:rPr>
+          <w:lang w:eastAsia="es-UY"/>
+        </w:rPr>
+        <w:t xml:space="preserve">más </w:t>
+      </w:r>
+      <w:r>
+        <w:rPr>
+          <w:lang w:eastAsia="es-UY"/>
+        </w:rPr>
+        <w:t>aún</w:t>
+      </w:r>
+      <w:r>
+        <w:rPr>
+          <w:lang w:eastAsia="es-UY"/>
+        </w:rPr>
+        <w:t xml:space="preserve"> si se trata de hardware, en</w:t>
+      </w:r>
+      <w:r>
+        <w:rPr>
+          <w:lang w:eastAsia="es-UY"/>
+        </w:rPr>
+        <w:t xml:space="preserve"> </w:t>
+      </w:r>
+      <w:r>
+        <w:rPr>
+          <w:lang w:eastAsia="es-UY"/>
+        </w:rPr>
+        <w:t>este caso de servidores.</w:t>
+      </w:r>
+    </w:p>
+    <w:p>
+      <w:pPr>
+        <w:rPr>
+          <w:lang w:eastAsia="es-UY"/>
+        </w:rPr>
+      </w:pPr>
+      <w:r>
+        <w:rPr>
+          <w:lang w:eastAsia="es-UY"/>
+        </w:rPr>
+        <w:t>Comúnmente para cada servicio se dedicaba un equipo</w:t>
+      </w:r>
+      <w:r>
+        <w:rPr>
+          <w:lang w:eastAsia="es-UY"/>
+        </w:rPr>
+        <w:t xml:space="preserve"> </w:t>
+      </w:r>
+      <w:r>
+        <w:rPr>
+          <w:lang w:eastAsia="es-UY"/>
+        </w:rPr>
+        <w:t xml:space="preserve">en </w:t>
+      </w:r>
+      <w:r>
+        <w:rPr>
+          <w:lang w:eastAsia="es-UY"/>
+        </w:rPr>
+        <w:t>particular</w:t>
+      </w:r>
+      <w:r>
+        <w:rPr>
+          <w:lang w:eastAsia="es-UY"/>
+        </w:rPr>
+        <w:t>,</w:t>
+      </w:r>
+      <w:r>
+        <w:rPr>
+          <w:lang w:eastAsia="es-UY"/>
+        </w:rPr>
+        <w:t xml:space="preserve"> por lo consiguiente se infrautilizaba su capacidad.</w:t>
+      </w:r>
+    </w:p>
+    <w:p>
       <w:r>
         <w:rPr>
           <w:noProof/>
           <w:lang w:eastAsia="es-UY"/>
         </w:rPr>
         <w:drawing>
-          <wp:inline distT="0" distB="0" distL="0" distR="0" wp14:anchorId="2FD7574D" wp14:editId="733CED47">
-            <wp:extent cx="5926800" cy="3800771"/>
-            <wp:effectExtent l="0" t="0" r="0" b="0"/>
-            <wp:docPr id="8" name="Imagen 8" descr="DMZ con un firewall"/>
+          <wp:inline distT="0" distB="0" distL="0" distR="0" wp14:anchorId="7F1F6636" wp14:editId="72A12A2A">
+            <wp:extent cx="4410075" cy="3028950"/>
+            <wp:effectExtent l="0" t="0" r="9525" b="0"/>
+            <wp:docPr id="6" name="Imagen 6"/>
             <wp:cNvGraphicFramePr>
               <a:graphicFrameLocks xmlns:a="http://schemas.openxmlformats.org/drawingml/2006/main" noChangeAspect="1"/>
             </wp:cNvGraphicFramePr>
@@ -18206,36 +19142,23 @@
               <a:graphicData uri="http://schemas.openxmlformats.org/drawingml/2006/picture">
                 <pic:pic xmlns:pic="http://schemas.openxmlformats.org/drawingml/2006/picture">
                   <pic:nvPicPr>
-                    <pic:cNvPr id="0" name="Picture 2" descr="DMZ con un firewall"/>
-                    <pic:cNvPicPr>
-                      <a:picLocks noChangeAspect="1" noChangeArrowheads="1"/>
-                    </pic:cNvPicPr>
+                    <pic:cNvPr id="1" name=""/>
+                    <pic:cNvPicPr/>
                   </pic:nvPicPr>
                   <pic:blipFill>
-                    <a:blip r:embed="rId17">
-                      <a:extLst>
-                        <a:ext uri="{28A0092B-C50C-407E-A947-70E740481C1C}">
-                          <a14:useLocalDpi xmlns:a14="http://schemas.microsoft.com/office/drawing/2010/main" val="0"/>
-                        </a:ext>
-                      </a:extLst>
-                    </a:blip>
-                    <a:srcRect/>
+                    <a:blip r:embed="rId17"/>
                     <a:stretch>
                       <a:fillRect/>
                     </a:stretch>
                   </pic:blipFill>
-                  <pic:spPr bwMode="auto">
+                  <pic:spPr>
                     <a:xfrm>
                       <a:off x="0" y="0"/>
-                      <a:ext cx="5932542" cy="3804453"/>
+                      <a:ext cx="4410075" cy="3028950"/>
                     </a:xfrm>
                     <a:prstGeom prst="rect">
                       <a:avLst/>
                     </a:prstGeom>
-                    <a:noFill/>
-                    <a:ln>
-                      <a:noFill/>
-                    </a:ln>
                   </pic:spPr>
                 </pic:pic>
               </a:graphicData>
@@ -18244,119 +19167,62 @@
         </w:drawing>
       </w:r>
     </w:p>
+    <w:p>
+      <w:pPr>
+        <w:rPr>
+          <w:lang w:eastAsia="es-UY"/>
+        </w:rPr>
+      </w:pPr>
+      <w:r>
+        <w:rPr>
+          <w:lang w:eastAsia="es-UY"/>
+        </w:rPr>
+        <w:t>Con una</w:t>
+      </w:r>
+      <w:r>
+        <w:rPr>
+          <w:lang w:eastAsia="es-UY"/>
+        </w:rPr>
+        <w:t xml:space="preserve"> </w:t>
+      </w:r>
+      <w:r>
+        <w:rPr>
+          <w:lang w:eastAsia="es-UY"/>
+        </w:rPr>
+        <w:t>estructura de servidores virtuales</w:t>
+      </w:r>
+      <w:r>
+        <w:rPr>
+          <w:lang w:eastAsia="es-UY"/>
+        </w:rPr>
+        <w:t xml:space="preserve"> </w:t>
+      </w:r>
+      <w:r>
+        <w:rPr>
+          <w:lang w:eastAsia="es-UY"/>
+        </w:rPr>
+        <w:t xml:space="preserve">es posible obtener los mismos </w:t>
+      </w:r>
+      <w:r>
+        <w:rPr>
+          <w:lang w:eastAsia="es-UY"/>
+        </w:rPr>
+        <w:t>servicios,</w:t>
+      </w:r>
+      <w:r>
+        <w:rPr>
+          <w:lang w:eastAsia="es-UY"/>
+        </w:rPr>
+        <w:t xml:space="preserve"> pero en un solo equipo</w:t>
+      </w:r>
+      <w:r>
+        <w:rPr>
+          <w:lang w:eastAsia="es-UY"/>
+        </w:rPr>
+        <w:t>.</w:t>
+      </w:r>
+    </w:p>
     <w:p/>
-    <w:p>
-      <w:pPr>
-        <w:pStyle w:val="NormalWeb"/>
-      </w:pPr>
-    </w:p>
-    <w:p>
-      <w:pPr>
-        <w:pStyle w:val="NormalWeb"/>
-      </w:pPr>
-    </w:p>
-    <w:p>
-      <w:pPr>
-        <w:rPr>
-          <w:rFonts w:ascii="Candara" w:hAnsi="Candara"/>
-        </w:rPr>
-      </w:pPr>
-    </w:p>
-    <w:p/>
-    <w:p>
-      <w:r>
-        <w:t>El objetivo de una DMZ es que las conexiones desde la red interna y la externa a la DMZ estén permitidas, mientras que las conexiones desde la DMZ sólo se permitan a la red externa, es decir: los equipos locales (hosts) en la DMZ no pueden conectar con la red interna.</w:t>
-      </w:r>
-    </w:p>
-    <w:p/>
-    <w:p>
-      <w:r>
-        <w:t xml:space="preserve">Una zona DMZ se conoce como una zona desmilitarizada, es decir, una zona segura que no está dentro de nuestra red local, pero que tampoco es externa a nuestra empresa. Por lo tanto, se plantea como un paso intermedio entre nuestra red y el acceso a Internet, que si protegemos por un Firewall debidamente dejaremos como una zona segura dentro de nuestra empresa. </w:t>
-      </w:r>
-    </w:p>
-    <w:p/>
-    <w:p>
-      <w:r>
-        <w:t xml:space="preserve">La política de seguridad aplicada en la DMZ, normalmente es la siguiente: </w:t>
-      </w:r>
-    </w:p>
-    <w:p>
-      <w:pPr>
-        <w:pStyle w:val="Prrafodelista"/>
-        <w:numPr>
-          <w:ilvl w:val="0"/>
-          <w:numId w:val="21"/>
-        </w:numPr>
-      </w:pPr>
-      <w:r>
-        <w:t>Tráfico de la red externa hacia la DMZ autorizada.</w:t>
-      </w:r>
-    </w:p>
-    <w:p>
-      <w:pPr>
-        <w:pStyle w:val="Prrafodelista"/>
-        <w:numPr>
-          <w:ilvl w:val="0"/>
-          <w:numId w:val="21"/>
-        </w:numPr>
-      </w:pPr>
-      <w:r>
-        <w:t>Tráfico de la red externa hacia la red interna prohibida.</w:t>
-      </w:r>
-    </w:p>
-    <w:p>
-      <w:pPr>
-        <w:pStyle w:val="Prrafodelista"/>
-        <w:numPr>
-          <w:ilvl w:val="0"/>
-          <w:numId w:val="21"/>
-        </w:numPr>
-      </w:pPr>
-      <w:r>
-        <w:t>Tráfico de la red interna hacia la DMZ autorizada.</w:t>
-      </w:r>
-    </w:p>
-    <w:p>
-      <w:pPr>
-        <w:pStyle w:val="Prrafodelista"/>
-        <w:numPr>
-          <w:ilvl w:val="0"/>
-          <w:numId w:val="21"/>
-        </w:numPr>
-      </w:pPr>
-      <w:r>
-        <w:t>Tráfico de la red interna hacia la red externa autorizada.</w:t>
-      </w:r>
-    </w:p>
-    <w:p>
-      <w:pPr>
-        <w:pStyle w:val="Prrafodelista"/>
-        <w:numPr>
-          <w:ilvl w:val="0"/>
-          <w:numId w:val="21"/>
-        </w:numPr>
-      </w:pPr>
-      <w:r>
-        <w:t>Tráfico de la DMZ hacia la red interna prohibida.</w:t>
-      </w:r>
-    </w:p>
-    <w:p>
-      <w:pPr>
-        <w:pStyle w:val="Prrafodelista"/>
-        <w:numPr>
-          <w:ilvl w:val="0"/>
-          <w:numId w:val="21"/>
-        </w:numPr>
-      </w:pPr>
-      <w:r>
-        <w:t>Tráfico de la DMZ hacia la red externa rechazada.</w:t>
-      </w:r>
-    </w:p>
-    <w:p>
-      <w:pPr>
-        <w:pStyle w:val="Prrafodelista"/>
-      </w:pPr>
-    </w:p>
     <w:p>
       <w:r>
         <w:rPr>
@@ -18364,10 +19230,10 @@
           <w:lang w:eastAsia="es-UY"/>
         </w:rPr>
         <w:drawing>
-          <wp:inline distT="0" distB="0" distL="0" distR="0" wp14:anchorId="0367A180" wp14:editId="39AB63C6">
-            <wp:extent cx="5000625" cy="3886200"/>
-            <wp:effectExtent l="0" t="0" r="9525" b="0"/>
-            <wp:docPr id="12" name="Imagen 12"/>
+          <wp:inline distT="0" distB="0" distL="0" distR="0" wp14:anchorId="2BDB7389" wp14:editId="1CEC265D">
+            <wp:extent cx="6120130" cy="2131060"/>
+            <wp:effectExtent l="0" t="0" r="0" b="2540"/>
+            <wp:docPr id="7" name="Imagen 7"/>
             <wp:cNvGraphicFramePr>
               <a:graphicFrameLocks xmlns:a="http://schemas.openxmlformats.org/drawingml/2006/main" noChangeAspect="1"/>
             </wp:cNvGraphicFramePr>
@@ -18387,281 +19253,6 @@
                   <pic:spPr>
                     <a:xfrm>
                       <a:off x="0" y="0"/>
-                      <a:ext cx="5000625" cy="3886200"/>
-                    </a:xfrm>
-                    <a:prstGeom prst="rect">
-                      <a:avLst/>
-                    </a:prstGeom>
-                  </pic:spPr>
-                </pic:pic>
-              </a:graphicData>
-            </a:graphic>
-          </wp:inline>
-        </w:drawing>
-      </w:r>
-    </w:p>
-    <w:p>
-      <w:pPr>
-        <w:pStyle w:val="Ttulo2"/>
-      </w:pPr>
-    </w:p>
-    <w:p>
-      <w:pPr>
-        <w:pStyle w:val="Ttulo2"/>
-      </w:pPr>
-    </w:p>
-    <w:p>
-      <w:pPr>
-        <w:pStyle w:val="Ttulo2"/>
-      </w:pPr>
-      <w:bookmarkStart w:id="61" w:name="_Toc529825669"/>
-      <w:r>
-        <w:t>POR QUÉ ES NECESARIO VIRTUALIZAR.</w:t>
-      </w:r>
-      <w:bookmarkEnd w:id="61"/>
-    </w:p>
-    <w:p>
-      <w:pPr>
-        <w:rPr>
-          <w:lang w:eastAsia="es-UY"/>
-        </w:rPr>
-      </w:pPr>
-      <w:proofErr w:type="spellStart"/>
-      <w:r>
-        <w:rPr>
-          <w:lang w:eastAsia="es-UY"/>
-        </w:rPr>
-        <w:t>Virtualizar</w:t>
-      </w:r>
-      <w:proofErr w:type="spellEnd"/>
-      <w:r>
-        <w:rPr>
-          <w:lang w:eastAsia="es-UY"/>
-        </w:rPr>
-        <w:t xml:space="preserve"> es una manera de crear independencia y disminuir complejidad en entornos donde se trabaja con múltiples</w:t>
-      </w:r>
-      <w:r>
-        <w:rPr>
-          <w:lang w:eastAsia="es-UY"/>
-        </w:rPr>
-        <w:t xml:space="preserve"> </w:t>
-      </w:r>
-      <w:r>
-        <w:rPr>
-          <w:lang w:eastAsia="es-UY"/>
-        </w:rPr>
-        <w:t xml:space="preserve">aplicaciones </w:t>
-      </w:r>
-      <w:r>
-        <w:rPr>
-          <w:lang w:eastAsia="es-UY"/>
-        </w:rPr>
-        <w:t xml:space="preserve">y </w:t>
-      </w:r>
-      <w:r>
-        <w:rPr>
-          <w:lang w:eastAsia="es-UY"/>
-        </w:rPr>
-        <w:t xml:space="preserve">más </w:t>
-      </w:r>
-      <w:r>
-        <w:rPr>
-          <w:lang w:eastAsia="es-UY"/>
-        </w:rPr>
-        <w:t>aún</w:t>
-      </w:r>
-      <w:r>
-        <w:rPr>
-          <w:lang w:eastAsia="es-UY"/>
-        </w:rPr>
-        <w:t xml:space="preserve"> si se trata de hardware, en</w:t>
-      </w:r>
-      <w:r>
-        <w:rPr>
-          <w:lang w:eastAsia="es-UY"/>
-        </w:rPr>
-        <w:t xml:space="preserve"> </w:t>
-      </w:r>
-      <w:r>
-        <w:rPr>
-          <w:lang w:eastAsia="es-UY"/>
-        </w:rPr>
-        <w:t>este caso de servidores.</w:t>
-      </w:r>
-    </w:p>
-    <w:p>
-      <w:pPr>
-        <w:rPr>
-          <w:lang w:eastAsia="es-UY"/>
-        </w:rPr>
-      </w:pPr>
-      <w:r>
-        <w:rPr>
-          <w:lang w:eastAsia="es-UY"/>
-        </w:rPr>
-        <w:t>Comúnmente para cada servicio se dedicaba un equipo</w:t>
-      </w:r>
-      <w:r>
-        <w:rPr>
-          <w:lang w:eastAsia="es-UY"/>
-        </w:rPr>
-        <w:t xml:space="preserve"> </w:t>
-      </w:r>
-      <w:r>
-        <w:rPr>
-          <w:lang w:eastAsia="es-UY"/>
-        </w:rPr>
-        <w:t xml:space="preserve">en </w:t>
-      </w:r>
-      <w:r>
-        <w:rPr>
-          <w:lang w:eastAsia="es-UY"/>
-        </w:rPr>
-        <w:t>particular</w:t>
-      </w:r>
-      <w:r>
-        <w:rPr>
-          <w:lang w:eastAsia="es-UY"/>
-        </w:rPr>
-        <w:t>,</w:t>
-      </w:r>
-      <w:r>
-        <w:rPr>
-          <w:lang w:eastAsia="es-UY"/>
-        </w:rPr>
-        <w:t xml:space="preserve"> por lo consiguiente se infrautilizaba su capacidad.</w:t>
-      </w:r>
-    </w:p>
-    <w:p>
-      <w:r>
-        <w:rPr>
-          <w:noProof/>
-          <w:lang w:eastAsia="es-UY"/>
-        </w:rPr>
-        <w:lastRenderedPageBreak/>
-        <w:drawing>
-          <wp:inline distT="0" distB="0" distL="0" distR="0" wp14:anchorId="7F1F6636" wp14:editId="72A12A2A">
-            <wp:extent cx="4410075" cy="3028950"/>
-            <wp:effectExtent l="0" t="0" r="9525" b="0"/>
-            <wp:docPr id="6" name="Imagen 6"/>
-            <wp:cNvGraphicFramePr>
-              <a:graphicFrameLocks xmlns:a="http://schemas.openxmlformats.org/drawingml/2006/main" noChangeAspect="1"/>
-            </wp:cNvGraphicFramePr>
-            <a:graphic xmlns:a="http://schemas.openxmlformats.org/drawingml/2006/main">
-              <a:graphicData uri="http://schemas.openxmlformats.org/drawingml/2006/picture">
-                <pic:pic xmlns:pic="http://schemas.openxmlformats.org/drawingml/2006/picture">
-                  <pic:nvPicPr>
-                    <pic:cNvPr id="1" name=""/>
-                    <pic:cNvPicPr/>
-                  </pic:nvPicPr>
-                  <pic:blipFill>
-                    <a:blip r:embed="rId19"/>
-                    <a:stretch>
-                      <a:fillRect/>
-                    </a:stretch>
-                  </pic:blipFill>
-                  <pic:spPr>
-                    <a:xfrm>
-                      <a:off x="0" y="0"/>
-                      <a:ext cx="4410075" cy="3028950"/>
-                    </a:xfrm>
-                    <a:prstGeom prst="rect">
-                      <a:avLst/>
-                    </a:prstGeom>
-                  </pic:spPr>
-                </pic:pic>
-              </a:graphicData>
-            </a:graphic>
-          </wp:inline>
-        </w:drawing>
-      </w:r>
-    </w:p>
-    <w:p>
-      <w:pPr>
-        <w:rPr>
-          <w:lang w:eastAsia="es-UY"/>
-        </w:rPr>
-      </w:pPr>
-      <w:r>
-        <w:rPr>
-          <w:lang w:eastAsia="es-UY"/>
-        </w:rPr>
-        <w:t>Con una</w:t>
-      </w:r>
-      <w:r>
-        <w:rPr>
-          <w:lang w:eastAsia="es-UY"/>
-        </w:rPr>
-        <w:t xml:space="preserve"> </w:t>
-      </w:r>
-      <w:r>
-        <w:rPr>
-          <w:lang w:eastAsia="es-UY"/>
-        </w:rPr>
-        <w:t>estructura de servidores virtuales</w:t>
-      </w:r>
-      <w:r>
-        <w:rPr>
-          <w:lang w:eastAsia="es-UY"/>
-        </w:rPr>
-        <w:t xml:space="preserve"> </w:t>
-      </w:r>
-      <w:r>
-        <w:rPr>
-          <w:lang w:eastAsia="es-UY"/>
-        </w:rPr>
-        <w:t xml:space="preserve">es posible obtener los mismos </w:t>
-      </w:r>
-      <w:r>
-        <w:rPr>
-          <w:lang w:eastAsia="es-UY"/>
-        </w:rPr>
-        <w:t>servicios,</w:t>
-      </w:r>
-      <w:r>
-        <w:rPr>
-          <w:lang w:eastAsia="es-UY"/>
-        </w:rPr>
-        <w:t xml:space="preserve"> pero en un solo equipo</w:t>
-      </w:r>
-      <w:r>
-        <w:rPr>
-          <w:lang w:eastAsia="es-UY"/>
-        </w:rPr>
-        <w:t>.</w:t>
-      </w:r>
-    </w:p>
-    <w:p/>
-    <w:p>
-      <w:r>
-        <w:rPr>
-          <w:noProof/>
-          <w:lang w:eastAsia="es-UY"/>
-        </w:rPr>
-        <w:drawing>
-          <wp:inline distT="0" distB="0" distL="0" distR="0" wp14:anchorId="2BDB7389" wp14:editId="1CEC265D">
-            <wp:extent cx="6120130" cy="2131060"/>
-            <wp:effectExtent l="0" t="0" r="0" b="2540"/>
-            <wp:docPr id="7" name="Imagen 7"/>
-            <wp:cNvGraphicFramePr>
-              <a:graphicFrameLocks xmlns:a="http://schemas.openxmlformats.org/drawingml/2006/main" noChangeAspect="1"/>
-            </wp:cNvGraphicFramePr>
-            <a:graphic xmlns:a="http://schemas.openxmlformats.org/drawingml/2006/main">
-              <a:graphicData uri="http://schemas.openxmlformats.org/drawingml/2006/picture">
-                <pic:pic xmlns:pic="http://schemas.openxmlformats.org/drawingml/2006/picture">
-                  <pic:nvPicPr>
-                    <pic:cNvPr id="1" name=""/>
-                    <pic:cNvPicPr/>
-                  </pic:nvPicPr>
-                  <pic:blipFill>
-                    <a:blip r:embed="rId20"/>
-                    <a:stretch>
-                      <a:fillRect/>
-                    </a:stretch>
-                  </pic:blipFill>
-                  <pic:spPr>
-                    <a:xfrm>
-                      <a:off x="0" y="0"/>
                       <a:ext cx="6120130" cy="2131060"/>
                     </a:xfrm>
                     <a:prstGeom prst="rect">
@@ -18819,6 +19410,7 @@
         <w:rPr>
           <w:lang w:eastAsia="es-UY"/>
         </w:rPr>
+        <w:lastRenderedPageBreak/>
         <w:t>La virtualización contribuye a optimizar el uso de todos los recursos disponibles, independizando cada elemento en función de los otros y convirtiéndolos en servicios que se encuentran disponibles en forma inmediata.</w:t>
       </w:r>
     </w:p>
@@ -18839,7 +19431,6 @@
         <w:pStyle w:val="Ttulo4"/>
       </w:pPr>
       <w:r>
-        <w:lastRenderedPageBreak/>
         <w:t>Concepto de virtualización</w:t>
       </w:r>
     </w:p>
@@ -18956,249 +19547,6 @@
           <w:sz w:val="22"/>
         </w:rPr>
         <w:t xml:space="preserve"> es la de monitorear todas las peticiones de hardware del sistema operativo invitado y ejecutarlas en el hardware real.</w:t>
-      </w:r>
-    </w:p>
-    <w:p>
-      <w:pPr>
-        <w:rPr>
-          <w:sz w:val="22"/>
-        </w:rPr>
-      </w:pPr>
-    </w:p>
-    <w:p>
-      <w:pPr>
-        <w:pStyle w:val="Ttulo4"/>
-      </w:pPr>
-      <w:r>
-        <w:t xml:space="preserve">Virtualización de hardware </w:t>
-      </w:r>
-    </w:p>
-    <w:p>
-      <w:r>
-        <w:rPr>
-          <w:sz w:val="22"/>
-        </w:rPr>
-        <w:t xml:space="preserve">Se llama también virtualización de plataforma y se refiere a la creación de máquinas </w:t>
-      </w:r>
-      <w:r>
-        <w:t xml:space="preserve">virtuales que se comportan como máquinas reales con su propio sistema operativo, funcionando en una máquina anfitrión que carece de sistema operativo. La máquina anfitriona sólo ejecuta un software de virtualización para poder ejecutar las máquinas virtuales. Esta suele ser una opción utilizada cuando tenemos varios servidores, ya sean servidores de email, impresoras en red, ficheros, gestores de contenido, etc. y queremos hacerlos funcionar en una sola máquina. </w:t>
-      </w:r>
-    </w:p>
-    <w:p/>
-    <w:p>
-      <w:pPr>
-        <w:pStyle w:val="Ttulo4"/>
-      </w:pPr>
-      <w:r>
-        <w:t xml:space="preserve">Virtualización de sistema operativo </w:t>
-      </w:r>
-    </w:p>
-    <w:p>
-      <w:pPr>
-        <w:rPr>
-          <w:szCs w:val="20"/>
-        </w:rPr>
-      </w:pPr>
-      <w:r>
-        <w:t>La virtualización del sistema operativo, hace referencia al uso de un software que permite al sistema de hardware ejecutar múltiples instancias de diferentes sistemas operativos de forma concurrente (simultánea), permitiendo, en una única computadora, ejecutar diferentes aplicaciones que requieren diferentes sistemas operativos. El software garantiza que los sistemas operativos no interfieran entre sí, ni a las aplicaciones.</w:t>
-      </w:r>
-      <w:r>
-        <w:rPr>
-          <w:szCs w:val="20"/>
-        </w:rPr>
-        <w:t xml:space="preserve"> </w:t>
-      </w:r>
-    </w:p>
-    <w:p>
-      <w:pPr>
-        <w:pStyle w:val="Default"/>
-        <w:rPr>
-          <w:sz w:val="20"/>
-          <w:szCs w:val="20"/>
-        </w:rPr>
-      </w:pPr>
-    </w:p>
-    <w:p>
-      <w:pPr>
-        <w:pStyle w:val="Ttulo4"/>
-      </w:pPr>
-      <w:r>
-        <w:t>Para-virtualización</w:t>
-      </w:r>
-      <w:r>
-        <w:t xml:space="preserve"> </w:t>
-      </w:r>
-    </w:p>
-    <w:p>
-      <w:r>
-        <w:t>En este caso la máquina anfitriona ejecuta un sistema operativo, y el software de virtualización interactúa con él. De este modo, independientemente de los sistemas operativos propios de cada máquina virtual, podremos utilizar la máquina anfitriona ya que posee su propio sistema operativo, ya sea personal o de servidor.</w:t>
-      </w:r>
-    </w:p>
-    <w:p/>
-    <w:p>
-      <w:pPr>
-        <w:pStyle w:val="Ttulo4"/>
-      </w:pPr>
-      <w:r>
-        <w:t xml:space="preserve">Virtualización de almacenamiento </w:t>
-      </w:r>
-    </w:p>
-    <w:p>
-      <w:r>
-        <w:t xml:space="preserve">Es la unión de múltiples dispositivos de almacenamiento conectados en red, de tal manera que parezcan una única unidad. Existe un amplio catálogo de software que nos permite hacer virtualización de almacenamiento. </w:t>
-      </w:r>
-    </w:p>
-    <w:p>
-      <w:pPr>
-        <w:pStyle w:val="Default"/>
-        <w:rPr>
-          <w:b/>
-          <w:bCs/>
-          <w:sz w:val="22"/>
-          <w:szCs w:val="22"/>
-        </w:rPr>
-      </w:pPr>
-    </w:p>
-    <w:p>
-      <w:pPr>
-        <w:pStyle w:val="Ttulo4"/>
-      </w:pPr>
-      <w:r>
-        <w:t xml:space="preserve">Virtualización red </w:t>
-      </w:r>
-    </w:p>
-    <w:p>
-      <w:r>
-        <w:t xml:space="preserve">Consiste en poder unir en una red virtual varios elementos de red heterogéneos, ya sean hardware o software, conectados a distintas redes y dispersos topológicamente. Es decir, podemos tener varios elementos de red como computadoras, impresoras, servidores de ficheros, nuestra computadora personal en nuestra casa, etc. localizados en distintos puntos geográficos que, con sólo una conexión a internet, podemos agrupar formando una red virtual, con las ventajas administrativas que ello conlleva. </w:t>
-      </w:r>
-    </w:p>
-    <w:p>
-      <w:pPr>
-        <w:pStyle w:val="Default"/>
-        <w:rPr>
-          <w:b/>
-          <w:bCs/>
-          <w:sz w:val="22"/>
-          <w:szCs w:val="22"/>
-        </w:rPr>
-      </w:pPr>
-    </w:p>
-    <w:p>
-      <w:pPr>
-        <w:pStyle w:val="Ttulo4"/>
-      </w:pPr>
-      <w:r>
-        <w:t xml:space="preserve">Virtualización de aplicaciones </w:t>
-      </w:r>
-    </w:p>
-    <w:p>
-      <w:r>
-        <w:t>Este tipo de virtualización divide la aplicación del sistema operativo, lo que reduce los conflictos entre aplicaciones, y simplifica las distribuciones y 30 actualizaciones de software. Se puede dar un entorno integrado de una aplicación con todos sus componentes, de manera que se ejecuten independientes de otras aplicaciones, permitiendo que en un mismo equipo se puedan ejecutar versiones diferentes de los componentes que serían incompatibles en un mismo sistema operativo.</w:t>
-      </w:r>
-    </w:p>
-    <w:p/>
-    <w:p>
-      <w:pPr>
-        <w:pStyle w:val="Ttulo4"/>
-      </w:pPr>
-      <w:r>
-        <w:lastRenderedPageBreak/>
-        <w:t xml:space="preserve">Virtualización de servidores </w:t>
-      </w:r>
-    </w:p>
-    <w:p>
-      <w:pPr>
-        <w:pStyle w:val="Default"/>
-        <w:rPr>
-          <w:sz w:val="22"/>
-          <w:szCs w:val="22"/>
-        </w:rPr>
-      </w:pPr>
-    </w:p>
-    <w:p>
-      <w:r>
-        <w:t xml:space="preserve">Se </w:t>
-      </w:r>
-      <w:r>
-        <w:t>denomina virtualización de servidores</w:t>
-      </w:r>
-      <w:r>
-        <w:t xml:space="preserve"> </w:t>
-      </w:r>
-      <w:r>
-        <w:t xml:space="preserve">básicamente </w:t>
-      </w:r>
-      <w:r>
-        <w:t>a</w:t>
-      </w:r>
-      <w:r>
-        <w:t xml:space="preserve"> agrupar diferentes aplicaciones y servicios dentro de un mismo hardware, de forma que los usuarios y el propio sistema los vean como máquinas independientes dedicadas. Para ello, el sistema operativo </w:t>
-      </w:r>
-      <w:proofErr w:type="spellStart"/>
-      <w:r>
-        <w:t>virtualizado</w:t>
-      </w:r>
-      <w:proofErr w:type="spellEnd"/>
-      <w:r>
-        <w:t xml:space="preserve"> debe ver el hardware de la máquina real como un conjunto normalizado de recursos independientemente de los componentes reales que lo formen. </w:t>
-      </w:r>
-    </w:p>
-    <w:p>
-      <w:pPr>
-        <w:rPr>
-          <w:szCs w:val="20"/>
-        </w:rPr>
-      </w:pPr>
-    </w:p>
-    <w:p>
-      <w:r>
-        <w:t xml:space="preserve">Para </w:t>
-      </w:r>
-      <w:proofErr w:type="spellStart"/>
-      <w:r>
-        <w:t>virtualizar</w:t>
-      </w:r>
-      <w:proofErr w:type="spellEnd"/>
-      <w:r>
-        <w:t xml:space="preserve"> un sistema de servidores, los administradores deben, optimizar los recursos disponibles, incluyendo el número de los servidores físicos individuales, procesadores, y sistemas operativos, con el objetivo de producir una mejora tanto en la gestión como en el manejo de sistemas informáticos. </w:t>
-      </w:r>
-    </w:p>
-    <w:p>
-      <w:r>
-        <w:t xml:space="preserve">El administrador del sistema virtual utilizará un software para la división del servidor físico en entornos virtuales. Estos entornos se conocen técnicamente como servidores privados virtuales, en los cuales se administran características como particiones de unidades de almacenamiento, o emulaciones de sistemas </w:t>
-      </w:r>
-      <w:r>
-        <w:t>operativos.</w:t>
-      </w:r>
-      <w:r>
-        <w:t xml:space="preserve"> Es decir que el administrador puede crear unidades virtuales de almacenamiento o aplicaciones virtuales para el uso de los clientes o usuarios finales </w:t>
-      </w:r>
-    </w:p>
-    <w:p>
-      <w:r>
-        <w:t xml:space="preserve">Una de las ventajas de la virtualización de servidores es que permite brindar protección contra las interrupciones de las actividades empresariales en caso de que se produzca un desastre natural, un corte de energía o error humano, ya que, una empresa con un servidor virtual de respaldo puede duplicarlo y almacenar una copia a nivel externo, a través de herramientas automatizadas las cuales permiten programar dichas copias según sea la necesidad. </w:t>
-      </w:r>
-    </w:p>
-    <w:p>
-      <w:r>
-        <w:t xml:space="preserve">La virtualización de servidores es importante para respaldar las iniciativas innovadoras de la empresa. Al </w:t>
-      </w:r>
-      <w:r>
-        <w:t xml:space="preserve">implementar la virtualización de servidores, se contará con una mejor disposición para crear una infraestructura informática con mayor capacidad de respuesta que además de simple resulta más barata. </w:t>
-      </w:r>
-    </w:p>
-    <w:p>
-      <w:r>
-        <w:t>Además,</w:t>
-      </w:r>
-      <w:r>
-        <w:t xml:space="preserve"> la implementación que se realice se basará tanto en los conocimientos técnicos como sectoriales que ya están siendo implemen</w:t>
-      </w:r>
-      <w:r>
-        <w:t>tados en otras partes del mundo</w:t>
-      </w:r>
-      <w:r>
-        <w:t xml:space="preserve">. </w:t>
       </w:r>
     </w:p>
     <w:p/>
@@ -19430,206 +19778,6 @@
       </w:r>
     </w:p>
     <w:p/>
-    <w:p>
-      <w:pPr>
-        <w:pStyle w:val="Ttulo4"/>
-      </w:pPr>
-      <w:r>
-        <w:t xml:space="preserve">Diferencias entre virtualización de hardware y virtualización de software </w:t>
-      </w:r>
-    </w:p>
-    <w:p>
-      <w:r>
-        <w:t xml:space="preserve">Podemos decir que cuando nos referimos a la virtualización de hardware estamos haciendo referencia a una máquina anfitriona que no posee sistema operativo instalado, por lo que esta solamente puede funcionar con el sistema operativo de la máquina virtual. </w:t>
-      </w:r>
-    </w:p>
-    <w:p>
-      <w:r>
-        <w:t xml:space="preserve">En estas solo se pueden ejecutar y trabajar con los programas instalados en la máquina virtual y se emula el hardware de la misma para poder trabajar, en cambio, en la virtualización de software las maquinas anfitrionas poseen un sistema operativo propio lo cual les permite tener una lista de hardware certificado mucho más amplia, es decir que tiene una referencia, pues se basan en la información del sistema operativo de la maquina </w:t>
-      </w:r>
-      <w:r>
-        <w:lastRenderedPageBreak/>
-        <w:t xml:space="preserve">anfitriona, además que en este tipo de virtualización podemos trabajar con el sistema operativo de la maquina anfitriona y también con el de la máquina virtual. </w:t>
-      </w:r>
-    </w:p>
-    <w:p/>
-    <w:p>
-      <w:pPr>
-        <w:pStyle w:val="Ttulo4"/>
-      </w:pPr>
-      <w:r>
-        <w:t xml:space="preserve">VIRTUALIZACIÓN Y DATACENTER </w:t>
-      </w:r>
-    </w:p>
-    <w:p>
-      <w:r>
-        <w:t xml:space="preserve">Un </w:t>
-      </w:r>
-      <w:proofErr w:type="spellStart"/>
-      <w:r>
-        <w:t>Datacenter</w:t>
-      </w:r>
-      <w:proofErr w:type="spellEnd"/>
-      <w:r>
-        <w:t xml:space="preserve"> o centro de datos si lo traducimos literalmente es una instalación especializada para brindar facilidades desde hospedaje web de páginas webs estáticas hasta hospedaje de aplicaciones y diversos servicios de comunicaciones, como el nombre lo implica el propósito es el manejo de datos. </w:t>
-      </w:r>
-    </w:p>
-    <w:p>
-      <w:r>
-        <w:t xml:space="preserve">Un </w:t>
-      </w:r>
-      <w:proofErr w:type="spellStart"/>
-      <w:r>
-        <w:t>datacenter</w:t>
-      </w:r>
-      <w:proofErr w:type="spellEnd"/>
-      <w:r>
-        <w:t xml:space="preserve"> físico está compuesto por: </w:t>
-      </w:r>
-      <w:proofErr w:type="spellStart"/>
-      <w:r>
-        <w:t>switches</w:t>
-      </w:r>
-      <w:proofErr w:type="spellEnd"/>
-      <w:r>
-        <w:t xml:space="preserve">, </w:t>
-      </w:r>
-      <w:proofErr w:type="spellStart"/>
-      <w:r>
-        <w:t>routers</w:t>
-      </w:r>
-      <w:proofErr w:type="spellEnd"/>
-      <w:r>
-        <w:t xml:space="preserve">, racks, </w:t>
-      </w:r>
-      <w:proofErr w:type="spellStart"/>
-      <w:r>
-        <w:t>pach</w:t>
-      </w:r>
-      <w:proofErr w:type="spellEnd"/>
-      <w:r>
-        <w:t xml:space="preserve"> panel, organizadores y bandejas. Además de esto unidades de almacenamiento como lo son los servidores y equipos destinados para las aplicaciones dentro de este. </w:t>
-      </w:r>
-    </w:p>
-    <w:p>
-      <w:r>
-        <w:t xml:space="preserve">Un </w:t>
-      </w:r>
-      <w:proofErr w:type="spellStart"/>
-      <w:r>
-        <w:t>datacenter</w:t>
-      </w:r>
-      <w:proofErr w:type="spellEnd"/>
-      <w:r>
-        <w:t xml:space="preserve"> virtual contiene plantillas de VM para que pueda crear nuevas máquinas virtuales de forma rápida, o cargar las máquinas virtuales que ya se están ejecutando en el entorno interno. También puede crear aplicaciones virtuales (</w:t>
-      </w:r>
-      <w:proofErr w:type="spellStart"/>
-      <w:r>
-        <w:t>vApp</w:t>
-      </w:r>
-      <w:proofErr w:type="spellEnd"/>
-      <w:r>
-        <w:t xml:space="preserve">) dentro de su centro de datos virtual, estas se usan cuando usted tiene una aplicación que requiere más de una máquina virtual. </w:t>
-      </w:r>
-    </w:p>
-    <w:p/>
-    <w:p>
-      <w:r>
-        <w:t>Además,</w:t>
-      </w:r>
-      <w:r>
-        <w:t xml:space="preserve"> se tiene seguridad personalizada y / o la configuración de red, parámetros de inicio personalizados y desea que </w:t>
-      </w:r>
-      <w:r>
-        <w:t>las aplicaciones se almacenan</w:t>
-      </w:r>
-      <w:r>
-        <w:t xml:space="preserve"> y aprovisionado de un catálogo. Además de esto puedes crear clúster y agregar </w:t>
-      </w:r>
-      <w:r>
-        <w:t>host virtual</w:t>
-      </w:r>
-      <w:r>
-        <w:t xml:space="preserve"> para el manejo de tu infraestructura virtual. </w:t>
-      </w:r>
-    </w:p>
-    <w:p>
-      <w:pPr>
-        <w:pStyle w:val="Default"/>
-        <w:rPr>
-          <w:b/>
-          <w:bCs/>
-          <w:color w:val="auto"/>
-          <w:sz w:val="22"/>
-          <w:szCs w:val="22"/>
-        </w:rPr>
-      </w:pPr>
-    </w:p>
-    <w:p>
-      <w:pPr>
-        <w:pStyle w:val="Ttulo4"/>
-      </w:pPr>
-      <w:r>
-        <w:t xml:space="preserve">Beneficios de la virtualización del centro de datos o </w:t>
-      </w:r>
-      <w:proofErr w:type="spellStart"/>
-      <w:r>
-        <w:t>Datacenter</w:t>
-      </w:r>
-      <w:proofErr w:type="spellEnd"/>
-      <w:r>
-        <w:t xml:space="preserve"> </w:t>
-      </w:r>
-    </w:p>
-    <w:p>
-      <w:r>
-        <w:t xml:space="preserve">A partir de un punto de vista de la arquitectura, con la virtualización, en esencia, se necesita menos hardware o hardware menos costoso para hacer el mismo trabajo. Se puede obtener 5 veces el rendimiento de una tercera parte del costo cuando se compara un sistema de gama media a un conjunto de servidores. </w:t>
-      </w:r>
-    </w:p>
-    <w:p>
-      <w:r>
-        <w:t xml:space="preserve">Si puedo poner 10 de esos servidores de bajo costo en un fondo de recursos </w:t>
-      </w:r>
-      <w:proofErr w:type="spellStart"/>
-      <w:r>
-        <w:t>virtualizados</w:t>
-      </w:r>
-      <w:proofErr w:type="spellEnd"/>
-      <w:r>
-        <w:t xml:space="preserve">, tengo 5 a 10 veces el poder de los más poderosos de gama media del sistema en una tercera parte del costo. </w:t>
-      </w:r>
-    </w:p>
-    <w:p>
-      <w:r>
-        <w:t xml:space="preserve">Al </w:t>
-      </w:r>
-      <w:proofErr w:type="spellStart"/>
-      <w:r>
-        <w:t>virtualizar</w:t>
-      </w:r>
-      <w:proofErr w:type="spellEnd"/>
-      <w:r>
-        <w:t xml:space="preserve"> servidores, no solo puedo conseguir un ahorro de costos enormes, sino que también tengo una arquitectura con mejor disponibilidad y mantenimiento continúo. Si tengo una caída de servidor, esta no afecta a los otros, ya que se puede agregar máquinas virtuales para apoyar mi arquitectura. </w:t>
-      </w:r>
-    </w:p>
-    <w:p>
-      <w:r>
-        <w:t xml:space="preserve">Los beneficios de la virtualización de los centros de datos o </w:t>
-      </w:r>
-      <w:proofErr w:type="spellStart"/>
-      <w:r>
-        <w:t>Datacenter</w:t>
-      </w:r>
-      <w:proofErr w:type="spellEnd"/>
-      <w:r>
-        <w:t xml:space="preserve"> realmente son el mantenimiento y gestión, la reducción de los costos de adquisición de hardware, pues son menos partes en caso de mantenimiento, la disponibilidad de una mejor arquitectura, la seguridad y el rendimiento. </w:t>
-      </w:r>
-    </w:p>
-    <w:p>
-      <w:r>
-        <w:t>Todas estas son las razones por las que la virtualización se está convirtiendo en el estándar para la forma en que se crea el diseño de sus recursos de TI para el futuro.</w:t>
-      </w:r>
-    </w:p>
     <w:p/>
     <w:p/>
     <w:p/>
@@ -19866,10 +20014,10 @@
         <w:tblLook w:val="04A0" w:firstRow="1" w:lastRow="0" w:firstColumn="1" w:lastColumn="0" w:noHBand="0" w:noVBand="1"/>
       </w:tblPr>
       <w:tblGrid>
-        <w:gridCol w:w="2430"/>
-        <w:gridCol w:w="2424"/>
-        <w:gridCol w:w="2448"/>
-        <w:gridCol w:w="2326"/>
+        <w:gridCol w:w="2443"/>
+        <w:gridCol w:w="2408"/>
+        <w:gridCol w:w="2449"/>
+        <w:gridCol w:w="2328"/>
       </w:tblGrid>
       <w:tr>
         <w:trPr>
@@ -19947,6 +20095,9 @@
             <w:r>
               <w:t>GNCAD</w:t>
             </w:r>
+            <w:r>
+              <w:t xml:space="preserve"> y DNS</w:t>
+            </w:r>
           </w:p>
         </w:tc>
         <w:tc>
@@ -20024,13 +20175,7 @@
               <w:pStyle w:val="Sinespaciado"/>
             </w:pPr>
             <w:r>
-              <w:t>GNC</w:t>
-            </w:r>
-            <w:r>
-              <w:t>AD</w:t>
-            </w:r>
-            <w:r>
-              <w:t>II</w:t>
+              <w:t>Aplicaciones</w:t>
             </w:r>
           </w:p>
         </w:tc>
@@ -20044,7 +20189,7 @@
               <w:cnfStyle w:val="000000000000" w:firstRow="0" w:lastRow="0" w:firstColumn="0" w:lastColumn="0" w:oddVBand="0" w:evenVBand="0" w:oddHBand="0" w:evenHBand="0" w:firstRowFirstColumn="0" w:firstRowLastColumn="0" w:lastRowFirstColumn="0" w:lastRowLastColumn="0"/>
             </w:pPr>
             <w:r>
-              <w:t>Secundario</w:t>
+              <w:t>Primario</w:t>
             </w:r>
           </w:p>
         </w:tc>
@@ -20070,6 +20215,191 @@
             <w:pPr>
               <w:pStyle w:val="Sinespaciado"/>
               <w:cnfStyle w:val="000000000000" w:firstRow="0" w:lastRow="0" w:firstColumn="0" w:lastColumn="0" w:oddVBand="0" w:evenVBand="0" w:oddHBand="0" w:evenHBand="0" w:firstRowFirstColumn="0" w:firstRowLastColumn="0" w:lastRowFirstColumn="0" w:lastRowLastColumn="0"/>
+            </w:pPr>
+            <w:r>
+              <w:t>Virtual</w:t>
+            </w:r>
+          </w:p>
+        </w:tc>
+      </w:tr>
+      <w:tr>
+        <w:trPr>
+          <w:cnfStyle w:val="000000100000" w:firstRow="0" w:lastRow="0" w:firstColumn="0" w:lastColumn="0" w:oddVBand="0" w:evenVBand="0" w:oddHBand="1" w:evenHBand="0" w:firstRowFirstColumn="0" w:firstRowLastColumn="0" w:lastRowFirstColumn="0" w:lastRowLastColumn="0"/>
+          <w:jc w:val="center"/>
+        </w:trPr>
+        <w:tc>
+          <w:tcPr>
+            <w:cnfStyle w:val="001000000000" w:firstRow="0" w:lastRow="0" w:firstColumn="1" w:lastColumn="0" w:oddVBand="0" w:evenVBand="0" w:oddHBand="0" w:evenHBand="0" w:firstRowFirstColumn="0" w:firstRowLastColumn="0" w:lastRowFirstColumn="0" w:lastRowLastColumn="0"/>
+            <w:tcW w:w="2510" w:type="dxa"/>
+          </w:tcPr>
+          <w:p>
+            <w:pPr>
+              <w:pStyle w:val="Sinespaciado"/>
+            </w:pPr>
+            <w:r>
+              <w:t>Archivos</w:t>
+            </w:r>
+          </w:p>
+        </w:tc>
+        <w:tc>
+          <w:tcPr>
+            <w:tcW w:w="2506" w:type="dxa"/>
+          </w:tcPr>
+          <w:p>
+            <w:pPr>
+              <w:pStyle w:val="Sinespaciado"/>
+              <w:cnfStyle w:val="000000100000" w:firstRow="0" w:lastRow="0" w:firstColumn="0" w:lastColumn="0" w:oddVBand="0" w:evenVBand="0" w:oddHBand="1" w:evenHBand="0" w:firstRowFirstColumn="0" w:firstRowLastColumn="0" w:lastRowFirstColumn="0" w:lastRowLastColumn="0"/>
+            </w:pPr>
+            <w:r>
+              <w:t>Primario</w:t>
+            </w:r>
+          </w:p>
+        </w:tc>
+        <w:tc>
+          <w:tcPr>
+            <w:tcW w:w="2524" w:type="dxa"/>
+          </w:tcPr>
+          <w:p>
+            <w:pPr>
+              <w:pStyle w:val="Sinespaciado"/>
+              <w:cnfStyle w:val="000000100000" w:firstRow="0" w:lastRow="0" w:firstColumn="0" w:lastColumn="0" w:oddVBand="0" w:evenVBand="0" w:oddHBand="1" w:evenHBand="0" w:firstRowFirstColumn="0" w:firstRowLastColumn="0" w:lastRowFirstColumn="0" w:lastRowLastColumn="0"/>
+            </w:pPr>
+            <w:r>
+              <w:t>10.10.0.2</w:t>
+            </w:r>
+          </w:p>
+        </w:tc>
+        <w:tc>
+          <w:tcPr>
+            <w:tcW w:w="2432" w:type="dxa"/>
+          </w:tcPr>
+          <w:p>
+            <w:pPr>
+              <w:pStyle w:val="Sinespaciado"/>
+              <w:cnfStyle w:val="000000100000" w:firstRow="0" w:lastRow="0" w:firstColumn="0" w:lastColumn="0" w:oddVBand="0" w:evenVBand="0" w:oddHBand="1" w:evenHBand="0" w:firstRowFirstColumn="0" w:firstRowLastColumn="0" w:lastRowFirstColumn="0" w:lastRowLastColumn="0"/>
+            </w:pPr>
+            <w:r>
+              <w:t>Virtual</w:t>
+            </w:r>
+          </w:p>
+        </w:tc>
+      </w:tr>
+      <w:tr>
+        <w:trPr>
+          <w:jc w:val="center"/>
+        </w:trPr>
+        <w:tc>
+          <w:tcPr>
+            <w:cnfStyle w:val="001000000000" w:firstRow="0" w:lastRow="0" w:firstColumn="1" w:lastColumn="0" w:oddVBand="0" w:evenVBand="0" w:oddHBand="0" w:evenHBand="0" w:firstRowFirstColumn="0" w:firstRowLastColumn="0" w:lastRowFirstColumn="0" w:lastRowLastColumn="0"/>
+            <w:tcW w:w="2510" w:type="dxa"/>
+          </w:tcPr>
+          <w:p>
+            <w:pPr>
+              <w:pStyle w:val="Sinespaciado"/>
+            </w:pPr>
+            <w:r>
+              <w:t>Base de datos</w:t>
+            </w:r>
+          </w:p>
+        </w:tc>
+        <w:tc>
+          <w:tcPr>
+            <w:tcW w:w="2506" w:type="dxa"/>
+          </w:tcPr>
+          <w:p>
+            <w:pPr>
+              <w:pStyle w:val="Sinespaciado"/>
+              <w:cnfStyle w:val="000000000000" w:firstRow="0" w:lastRow="0" w:firstColumn="0" w:lastColumn="0" w:oddVBand="0" w:evenVBand="0" w:oddHBand="0" w:evenHBand="0" w:firstRowFirstColumn="0" w:firstRowLastColumn="0" w:lastRowFirstColumn="0" w:lastRowLastColumn="0"/>
+            </w:pPr>
+            <w:r>
+              <w:t>Primario</w:t>
+            </w:r>
+          </w:p>
+        </w:tc>
+        <w:tc>
+          <w:tcPr>
+            <w:tcW w:w="2524" w:type="dxa"/>
+          </w:tcPr>
+          <w:p>
+            <w:pPr>
+              <w:pStyle w:val="Sinespaciado"/>
+              <w:cnfStyle w:val="000000000000" w:firstRow="0" w:lastRow="0" w:firstColumn="0" w:lastColumn="0" w:oddVBand="0" w:evenVBand="0" w:oddHBand="0" w:evenHBand="0" w:firstRowFirstColumn="0" w:firstRowLastColumn="0" w:lastRowFirstColumn="0" w:lastRowLastColumn="0"/>
+            </w:pPr>
+            <w:r>
+              <w:t>10.10.0.3</w:t>
+            </w:r>
+          </w:p>
+        </w:tc>
+        <w:tc>
+          <w:tcPr>
+            <w:tcW w:w="2432" w:type="dxa"/>
+          </w:tcPr>
+          <w:p>
+            <w:pPr>
+              <w:pStyle w:val="Sinespaciado"/>
+              <w:cnfStyle w:val="000000000000" w:firstRow="0" w:lastRow="0" w:firstColumn="0" w:lastColumn="0" w:oddVBand="0" w:evenVBand="0" w:oddHBand="0" w:evenHBand="0" w:firstRowFirstColumn="0" w:firstRowLastColumn="0" w:lastRowFirstColumn="0" w:lastRowLastColumn="0"/>
+            </w:pPr>
+            <w:r>
+              <w:t>Virtual</w:t>
+            </w:r>
+          </w:p>
+        </w:tc>
+      </w:tr>
+      <w:tr>
+        <w:trPr>
+          <w:cnfStyle w:val="000000100000" w:firstRow="0" w:lastRow="0" w:firstColumn="0" w:lastColumn="0" w:oddVBand="0" w:evenVBand="0" w:oddHBand="1" w:evenHBand="0" w:firstRowFirstColumn="0" w:firstRowLastColumn="0" w:lastRowFirstColumn="0" w:lastRowLastColumn="0"/>
+          <w:jc w:val="center"/>
+        </w:trPr>
+        <w:tc>
+          <w:tcPr>
+            <w:cnfStyle w:val="001000000000" w:firstRow="0" w:lastRow="0" w:firstColumn="1" w:lastColumn="0" w:oddVBand="0" w:evenVBand="0" w:oddHBand="0" w:evenHBand="0" w:firstRowFirstColumn="0" w:firstRowLastColumn="0" w:lastRowFirstColumn="0" w:lastRowLastColumn="0"/>
+            <w:tcW w:w="2510" w:type="dxa"/>
+          </w:tcPr>
+          <w:p>
+            <w:pPr>
+              <w:pStyle w:val="Sinespaciado"/>
+            </w:pPr>
+            <w:r>
+              <w:t>WSUS</w:t>
+            </w:r>
+          </w:p>
+        </w:tc>
+        <w:tc>
+          <w:tcPr>
+            <w:tcW w:w="2506" w:type="dxa"/>
+          </w:tcPr>
+          <w:p>
+            <w:pPr>
+              <w:pStyle w:val="Sinespaciado"/>
+              <w:cnfStyle w:val="000000100000" w:firstRow="0" w:lastRow="0" w:firstColumn="0" w:lastColumn="0" w:oddVBand="0" w:evenVBand="0" w:oddHBand="1" w:evenHBand="0" w:firstRowFirstColumn="0" w:firstRowLastColumn="0" w:lastRowFirstColumn="0" w:lastRowLastColumn="0"/>
+            </w:pPr>
+            <w:r>
+              <w:t>Primario</w:t>
+            </w:r>
+          </w:p>
+        </w:tc>
+        <w:tc>
+          <w:tcPr>
+            <w:tcW w:w="2524" w:type="dxa"/>
+          </w:tcPr>
+          <w:p>
+            <w:pPr>
+              <w:pStyle w:val="Sinespaciado"/>
+              <w:cnfStyle w:val="000000100000" w:firstRow="0" w:lastRow="0" w:firstColumn="0" w:lastColumn="0" w:oddVBand="0" w:evenVBand="0" w:oddHBand="1" w:evenHBand="0" w:firstRowFirstColumn="0" w:firstRowLastColumn="0" w:lastRowFirstColumn="0" w:lastRowLastColumn="0"/>
+            </w:pPr>
+            <w:r>
+              <w:t>10.10.0.4</w:t>
+            </w:r>
+          </w:p>
+        </w:tc>
+        <w:tc>
+          <w:tcPr>
+            <w:tcW w:w="2432" w:type="dxa"/>
+          </w:tcPr>
+          <w:p>
+            <w:pPr>
+              <w:pStyle w:val="Sinespaciado"/>
+              <w:cnfStyle w:val="000000100000" w:firstRow="0" w:lastRow="0" w:firstColumn="0" w:lastColumn="0" w:oddVBand="0" w:evenVBand="0" w:oddHBand="1" w:evenHBand="0" w:firstRowFirstColumn="0" w:firstRowLastColumn="0" w:lastRowFirstColumn="0" w:lastRowLastColumn="0"/>
             </w:pPr>
             <w:r>
               <w:t>Virtual</w:t>
@@ -20144,10 +20474,10 @@
         <w:tblLook w:val="04A0" w:firstRow="1" w:lastRow="0" w:firstColumn="1" w:lastColumn="0" w:noHBand="0" w:noVBand="1"/>
       </w:tblPr>
       <w:tblGrid>
-        <w:gridCol w:w="2430"/>
-        <w:gridCol w:w="2424"/>
-        <w:gridCol w:w="2448"/>
-        <w:gridCol w:w="2326"/>
+        <w:gridCol w:w="2446"/>
+        <w:gridCol w:w="2419"/>
+        <w:gridCol w:w="2443"/>
+        <w:gridCol w:w="2320"/>
       </w:tblGrid>
       <w:tr>
         <w:trPr>
@@ -20157,7 +20487,7 @@
         <w:tc>
           <w:tcPr>
             <w:cnfStyle w:val="001000000100" w:firstRow="0" w:lastRow="0" w:firstColumn="1" w:lastColumn="0" w:oddVBand="0" w:evenVBand="0" w:oddHBand="0" w:evenHBand="0" w:firstRowFirstColumn="1" w:firstRowLastColumn="0" w:lastRowFirstColumn="0" w:lastRowLastColumn="0"/>
-            <w:tcW w:w="2510" w:type="dxa"/>
+            <w:tcW w:w="2446" w:type="dxa"/>
           </w:tcPr>
           <w:p>
             <w:pPr>
@@ -20178,7 +20508,7 @@
         </w:tc>
         <w:tc>
           <w:tcPr>
-            <w:tcW w:w="2506" w:type="dxa"/>
+            <w:tcW w:w="2419" w:type="dxa"/>
           </w:tcPr>
           <w:p>
             <w:pPr>
@@ -20193,7 +20523,7 @@
         </w:tc>
         <w:tc>
           <w:tcPr>
-            <w:tcW w:w="2524" w:type="dxa"/>
+            <w:tcW w:w="2443" w:type="dxa"/>
           </w:tcPr>
           <w:p>
             <w:pPr>
@@ -20215,7 +20545,7 @@
         </w:tc>
         <w:tc>
           <w:tcPr>
-            <w:tcW w:w="2432" w:type="dxa"/>
+            <w:tcW w:w="2320" w:type="dxa"/>
           </w:tcPr>
           <w:p>
             <w:pPr>
@@ -20244,7 +20574,7 @@
         <w:tc>
           <w:tcPr>
             <w:cnfStyle w:val="001000000000" w:firstRow="0" w:lastRow="0" w:firstColumn="1" w:lastColumn="0" w:oddVBand="0" w:evenVBand="0" w:oddHBand="0" w:evenHBand="0" w:firstRowFirstColumn="0" w:firstRowLastColumn="0" w:lastRowFirstColumn="0" w:lastRowLastColumn="0"/>
-            <w:tcW w:w="2510" w:type="dxa"/>
+            <w:tcW w:w="2446" w:type="dxa"/>
           </w:tcPr>
           <w:p>
             <w:pPr>
@@ -20260,7 +20590,7 @@
         </w:tc>
         <w:tc>
           <w:tcPr>
-            <w:tcW w:w="2506" w:type="dxa"/>
+            <w:tcW w:w="2419" w:type="dxa"/>
           </w:tcPr>
           <w:p>
             <w:pPr>
@@ -20276,13 +20606,13 @@
               </w:rPr>
             </w:pPr>
             <w:r>
-              <w:t>Primario</w:t>
-            </w:r>
-          </w:p>
-        </w:tc>
-        <w:tc>
-          <w:tcPr>
-            <w:tcW w:w="2524" w:type="dxa"/>
+              <w:t>Secundario</w:t>
+            </w:r>
+          </w:p>
+        </w:tc>
+        <w:tc>
+          <w:tcPr>
+            <w:tcW w:w="2443" w:type="dxa"/>
           </w:tcPr>
           <w:p>
             <w:pPr>
@@ -20306,7 +20636,7 @@
         </w:tc>
         <w:tc>
           <w:tcPr>
-            <w:tcW w:w="2432" w:type="dxa"/>
+            <w:tcW w:w="2320" w:type="dxa"/>
           </w:tcPr>
           <w:p>
             <w:pPr>
@@ -20326,20 +20656,20 @@
         <w:tc>
           <w:tcPr>
             <w:cnfStyle w:val="001000000000" w:firstRow="0" w:lastRow="0" w:firstColumn="1" w:lastColumn="0" w:oddVBand="0" w:evenVBand="0" w:oddHBand="0" w:evenHBand="0" w:firstRowFirstColumn="0" w:firstRowLastColumn="0" w:lastRowFirstColumn="0" w:lastRowLastColumn="0"/>
-            <w:tcW w:w="2510" w:type="dxa"/>
+            <w:tcW w:w="2446" w:type="dxa"/>
           </w:tcPr>
           <w:p>
             <w:pPr>
               <w:pStyle w:val="Sinespaciado"/>
             </w:pPr>
             <w:r>
-              <w:t>GNCADII2</w:t>
-            </w:r>
-          </w:p>
-        </w:tc>
-        <w:tc>
-          <w:tcPr>
-            <w:tcW w:w="2506" w:type="dxa"/>
+              <w:t>Aplicaciones2</w:t>
+            </w:r>
+          </w:p>
+        </w:tc>
+        <w:tc>
+          <w:tcPr>
+            <w:tcW w:w="2419" w:type="dxa"/>
           </w:tcPr>
           <w:p>
             <w:pPr>
@@ -20353,7 +20683,7 @@
         </w:tc>
         <w:tc>
           <w:tcPr>
-            <w:tcW w:w="2524" w:type="dxa"/>
+            <w:tcW w:w="2443" w:type="dxa"/>
           </w:tcPr>
           <w:p>
             <w:pPr>
@@ -20367,7 +20697,7 @@
         </w:tc>
         <w:tc>
           <w:tcPr>
-            <w:tcW w:w="2432" w:type="dxa"/>
+            <w:tcW w:w="2320" w:type="dxa"/>
           </w:tcPr>
           <w:p>
             <w:pPr>
@@ -20377,6 +20707,188 @@
             <w:r>
               <w:t>Virtual</w:t>
             </w:r>
+          </w:p>
+        </w:tc>
+      </w:tr>
+      <w:tr>
+        <w:trPr>
+          <w:cnfStyle w:val="000000100000" w:firstRow="0" w:lastRow="0" w:firstColumn="0" w:lastColumn="0" w:oddVBand="0" w:evenVBand="0" w:oddHBand="1" w:evenHBand="0" w:firstRowFirstColumn="0" w:firstRowLastColumn="0" w:lastRowFirstColumn="0" w:lastRowLastColumn="0"/>
+          <w:jc w:val="center"/>
+        </w:trPr>
+        <w:tc>
+          <w:tcPr>
+            <w:cnfStyle w:val="001000000000" w:firstRow="0" w:lastRow="0" w:firstColumn="1" w:lastColumn="0" w:oddVBand="0" w:evenVBand="0" w:oddHBand="0" w:evenHBand="0" w:firstRowFirstColumn="0" w:firstRowLastColumn="0" w:lastRowFirstColumn="0" w:lastRowLastColumn="0"/>
+            <w:tcW w:w="2446" w:type="dxa"/>
+          </w:tcPr>
+          <w:p>
+            <w:pPr>
+              <w:pStyle w:val="Sinespaciado"/>
+            </w:pPr>
+            <w:r>
+              <w:t>Archivos2</w:t>
+            </w:r>
+          </w:p>
+        </w:tc>
+        <w:tc>
+          <w:tcPr>
+            <w:tcW w:w="2419" w:type="dxa"/>
+          </w:tcPr>
+          <w:p>
+            <w:pPr>
+              <w:pStyle w:val="Sinespaciado"/>
+              <w:cnfStyle w:val="000000100000" w:firstRow="0" w:lastRow="0" w:firstColumn="0" w:lastColumn="0" w:oddVBand="0" w:evenVBand="0" w:oddHBand="1" w:evenHBand="0" w:firstRowFirstColumn="0" w:firstRowLastColumn="0" w:lastRowFirstColumn="0" w:lastRowLastColumn="0"/>
+            </w:pPr>
+            <w:r>
+              <w:t>Secundario</w:t>
+            </w:r>
+          </w:p>
+        </w:tc>
+        <w:tc>
+          <w:tcPr>
+            <w:tcW w:w="2443" w:type="dxa"/>
+          </w:tcPr>
+          <w:p>
+            <w:pPr>
+              <w:pStyle w:val="Sinespaciado"/>
+              <w:cnfStyle w:val="000000100000" w:firstRow="0" w:lastRow="0" w:firstColumn="0" w:lastColumn="0" w:oddVBand="0" w:evenVBand="0" w:oddHBand="1" w:evenHBand="0" w:firstRowFirstColumn="0" w:firstRowLastColumn="0" w:lastRowFirstColumn="0" w:lastRowLastColumn="0"/>
+            </w:pPr>
+            <w:r>
+              <w:t>10.10.0.2</w:t>
+            </w:r>
+          </w:p>
+        </w:tc>
+        <w:tc>
+          <w:tcPr>
+            <w:tcW w:w="2320" w:type="dxa"/>
+          </w:tcPr>
+          <w:p>
+            <w:pPr>
+              <w:pStyle w:val="Sinespaciado"/>
+              <w:cnfStyle w:val="000000100000" w:firstRow="0" w:lastRow="0" w:firstColumn="0" w:lastColumn="0" w:oddVBand="0" w:evenVBand="0" w:oddHBand="1" w:evenHBand="0" w:firstRowFirstColumn="0" w:firstRowLastColumn="0" w:lastRowFirstColumn="0" w:lastRowLastColumn="0"/>
+            </w:pPr>
+            <w:r>
+              <w:t>Virtual</w:t>
+            </w:r>
+          </w:p>
+        </w:tc>
+      </w:tr>
+      <w:tr>
+        <w:trPr>
+          <w:jc w:val="center"/>
+        </w:trPr>
+        <w:tc>
+          <w:tcPr>
+            <w:cnfStyle w:val="001000000000" w:firstRow="0" w:lastRow="0" w:firstColumn="1" w:lastColumn="0" w:oddVBand="0" w:evenVBand="0" w:oddHBand="0" w:evenHBand="0" w:firstRowFirstColumn="0" w:firstRowLastColumn="0" w:lastRowFirstColumn="0" w:lastRowLastColumn="0"/>
+            <w:tcW w:w="2446" w:type="dxa"/>
+          </w:tcPr>
+          <w:p>
+            <w:pPr>
+              <w:pStyle w:val="Sinespaciado"/>
+            </w:pPr>
+            <w:r>
+              <w:t>Base de datos2</w:t>
+            </w:r>
+          </w:p>
+        </w:tc>
+        <w:tc>
+          <w:tcPr>
+            <w:tcW w:w="2419" w:type="dxa"/>
+          </w:tcPr>
+          <w:p>
+            <w:pPr>
+              <w:pStyle w:val="Sinespaciado"/>
+              <w:cnfStyle w:val="000000000000" w:firstRow="0" w:lastRow="0" w:firstColumn="0" w:lastColumn="0" w:oddVBand="0" w:evenVBand="0" w:oddHBand="0" w:evenHBand="0" w:firstRowFirstColumn="0" w:firstRowLastColumn="0" w:lastRowFirstColumn="0" w:lastRowLastColumn="0"/>
+            </w:pPr>
+            <w:r>
+              <w:t>Secundario</w:t>
+            </w:r>
+          </w:p>
+        </w:tc>
+        <w:tc>
+          <w:tcPr>
+            <w:tcW w:w="2443" w:type="dxa"/>
+          </w:tcPr>
+          <w:p>
+            <w:pPr>
+              <w:pStyle w:val="Sinespaciado"/>
+              <w:cnfStyle w:val="000000000000" w:firstRow="0" w:lastRow="0" w:firstColumn="0" w:lastColumn="0" w:oddVBand="0" w:evenVBand="0" w:oddHBand="0" w:evenHBand="0" w:firstRowFirstColumn="0" w:firstRowLastColumn="0" w:lastRowFirstColumn="0" w:lastRowLastColumn="0"/>
+            </w:pPr>
+            <w:r>
+              <w:t>10.10.03</w:t>
+            </w:r>
+          </w:p>
+        </w:tc>
+        <w:tc>
+          <w:tcPr>
+            <w:tcW w:w="2320" w:type="dxa"/>
+          </w:tcPr>
+          <w:p>
+            <w:pPr>
+              <w:pStyle w:val="Sinespaciado"/>
+              <w:cnfStyle w:val="000000000000" w:firstRow="0" w:lastRow="0" w:firstColumn="0" w:lastColumn="0" w:oddVBand="0" w:evenVBand="0" w:oddHBand="0" w:evenHBand="0" w:firstRowFirstColumn="0" w:firstRowLastColumn="0" w:lastRowFirstColumn="0" w:lastRowLastColumn="0"/>
+            </w:pPr>
+            <w:r>
+              <w:t>Virtual</w:t>
+            </w:r>
+          </w:p>
+        </w:tc>
+      </w:tr>
+      <w:tr>
+        <w:trPr>
+          <w:cnfStyle w:val="000000100000" w:firstRow="0" w:lastRow="0" w:firstColumn="0" w:lastColumn="0" w:oddVBand="0" w:evenVBand="0" w:oddHBand="1" w:evenHBand="0" w:firstRowFirstColumn="0" w:firstRowLastColumn="0" w:lastRowFirstColumn="0" w:lastRowLastColumn="0"/>
+          <w:jc w:val="center"/>
+        </w:trPr>
+        <w:tc>
+          <w:tcPr>
+            <w:cnfStyle w:val="001000000000" w:firstRow="0" w:lastRow="0" w:firstColumn="1" w:lastColumn="0" w:oddVBand="0" w:evenVBand="0" w:oddHBand="0" w:evenHBand="0" w:firstRowFirstColumn="0" w:firstRowLastColumn="0" w:lastRowFirstColumn="0" w:lastRowLastColumn="0"/>
+            <w:tcW w:w="2446" w:type="dxa"/>
+          </w:tcPr>
+          <w:p>
+            <w:pPr>
+              <w:pStyle w:val="Sinespaciado"/>
+            </w:pPr>
+            <w:r>
+              <w:t>WSUS</w:t>
+            </w:r>
+          </w:p>
+        </w:tc>
+        <w:tc>
+          <w:tcPr>
+            <w:tcW w:w="2419" w:type="dxa"/>
+          </w:tcPr>
+          <w:p>
+            <w:pPr>
+              <w:pStyle w:val="Sinespaciado"/>
+              <w:cnfStyle w:val="000000100000" w:firstRow="0" w:lastRow="0" w:firstColumn="0" w:lastColumn="0" w:oddVBand="0" w:evenVBand="0" w:oddHBand="1" w:evenHBand="0" w:firstRowFirstColumn="0" w:firstRowLastColumn="0" w:lastRowFirstColumn="0" w:lastRowLastColumn="0"/>
+            </w:pPr>
+            <w:r>
+              <w:t>Secundario</w:t>
+            </w:r>
+          </w:p>
+        </w:tc>
+        <w:tc>
+          <w:tcPr>
+            <w:tcW w:w="2443" w:type="dxa"/>
+          </w:tcPr>
+          <w:p>
+            <w:pPr>
+              <w:pStyle w:val="Sinespaciado"/>
+              <w:cnfStyle w:val="000000100000" w:firstRow="0" w:lastRow="0" w:firstColumn="0" w:lastColumn="0" w:oddVBand="0" w:evenVBand="0" w:oddHBand="1" w:evenHBand="0" w:firstRowFirstColumn="0" w:firstRowLastColumn="0" w:lastRowFirstColumn="0" w:lastRowLastColumn="0"/>
+            </w:pPr>
+            <w:r>
+              <w:t>10.10.0.4</w:t>
+            </w:r>
+          </w:p>
+        </w:tc>
+        <w:tc>
+          <w:tcPr>
+            <w:tcW w:w="2320" w:type="dxa"/>
+          </w:tcPr>
+          <w:p>
+            <w:pPr>
+              <w:pStyle w:val="Sinespaciado"/>
+              <w:cnfStyle w:val="000000100000" w:firstRow="0" w:lastRow="0" w:firstColumn="0" w:lastColumn="0" w:oddVBand="0" w:evenVBand="0" w:oddHBand="1" w:evenHBand="0" w:firstRowFirstColumn="0" w:firstRowLastColumn="0" w:lastRowFirstColumn="0" w:lastRowLastColumn="0"/>
+            </w:pPr>
           </w:p>
         </w:tc>
       </w:tr>
@@ -21607,20 +22119,6 @@
     </w:p>
     <w:p>
       <w:pPr>
-        <w:pStyle w:val="Ttulo4"/>
-        <w:rPr>
-          <w:lang w:val="es-CO"/>
-        </w:rPr>
-      </w:pPr>
-      <w:r>
-        <w:rPr>
-          <w:lang w:val="es-CO"/>
-        </w:rPr>
-        <w:t xml:space="preserve">PLAN DE CONTINGENCIA </w:t>
-      </w:r>
-    </w:p>
-    <w:p>
-      <w:pPr>
         <w:rPr>
           <w:lang w:val="es-CO" w:eastAsia="es-UY"/>
         </w:rPr>
@@ -21632,12 +22130,13 @@
           <w:lang w:val="es-CO" w:eastAsia="es-UY"/>
         </w:rPr>
       </w:pPr>
-      <w:r>
+    </w:p>
+    <w:p>
+      <w:pPr>
         <w:rPr>
           <w:lang w:val="es-CO" w:eastAsia="es-UY"/>
         </w:rPr>
-        <w:t>GNC cuenta con un Datacenter central en el cual están ubicados los servidores de la organización.</w:t>
-      </w:r>
+      </w:pPr>
     </w:p>
     <w:p>
       <w:pPr>
@@ -21652,116 +22151,14 @@
           <w:lang w:val="es-CO" w:eastAsia="es-UY"/>
         </w:rPr>
       </w:pPr>
-      <w:r>
-        <w:rPr>
-          <w:lang w:val="es-CO" w:eastAsia="es-UY"/>
-        </w:rPr>
-        <w:t>La in</w:t>
-      </w:r>
-      <w:r>
-        <w:rPr>
-          <w:lang w:val="es-CO" w:eastAsia="es-UY"/>
-        </w:rPr>
-        <w:t>fraestructura está divida en dos, donde están instalados los servidores operacionales y en caso de incidentes que les impida funcionar están los de contingencia que se alojan en otra ubicación, para garantizar que se encuentren operativos y accesibles estos se encuentran en el país. Ya que los tiempos de respuesta es menor.</w:t>
-      </w:r>
-    </w:p>
-    <w:p>
-      <w:pPr>
-        <w:rPr>
-          <w:lang w:val="es-CO" w:eastAsia="es-UY"/>
-        </w:rPr>
-      </w:pPr>
-    </w:p>
-    <w:p>
-      <w:pPr>
-        <w:rPr>
-          <w:lang w:val="es-CO" w:eastAsia="es-UY"/>
-        </w:rPr>
-      </w:pPr>
-    </w:p>
-    <w:p>
-      <w:pPr>
-        <w:rPr>
-          <w:lang w:val="es-CO" w:eastAsia="es-UY"/>
-        </w:rPr>
-      </w:pPr>
-    </w:p>
-    <w:p>
-      <w:pPr>
-        <w:rPr>
-          <w:lang w:val="es-CO" w:eastAsia="es-UY"/>
-        </w:rPr>
-      </w:pPr>
-    </w:p>
-    <w:p>
-      <w:pPr>
-        <w:rPr>
-          <w:lang w:val="es-CO" w:eastAsia="es-UY"/>
-        </w:rPr>
-      </w:pPr>
-    </w:p>
-    <w:p>
-      <w:r>
-        <w:rPr>
-          <w:noProof/>
-          <w:lang w:eastAsia="es-UY"/>
-        </w:rPr>
+    </w:p>
+    <w:p/>
+    <w:p>
+      <w:pPr>
+        <w:pStyle w:val="Ttulo2"/>
+      </w:pPr>
+      <w:r>
         <w:lastRenderedPageBreak/>
-        <w:drawing>
-          <wp:inline distT="0" distB="0" distL="0" distR="0" wp14:anchorId="2A887E3A" wp14:editId="515F32A3">
-            <wp:extent cx="3152648" cy="3140500"/>
-            <wp:effectExtent l="0" t="0" r="0" b="3175"/>
-            <wp:docPr id="15" name="Imagen 15" descr="¿Cómo realizar el Análisis FODA de una empresa?"/>
-            <wp:cNvGraphicFramePr>
-              <a:graphicFrameLocks xmlns:a="http://schemas.openxmlformats.org/drawingml/2006/main" noChangeAspect="1"/>
-            </wp:cNvGraphicFramePr>
-            <a:graphic xmlns:a="http://schemas.openxmlformats.org/drawingml/2006/main">
-              <a:graphicData uri="http://schemas.openxmlformats.org/drawingml/2006/picture">
-                <pic:pic xmlns:pic="http://schemas.openxmlformats.org/drawingml/2006/picture">
-                  <pic:nvPicPr>
-                    <pic:cNvPr id="0" name="Picture 3" descr="¿Cómo realizar el Análisis FODA de una empresa?"/>
-                    <pic:cNvPicPr>
-                      <a:picLocks noChangeAspect="1" noChangeArrowheads="1"/>
-                    </pic:cNvPicPr>
-                  </pic:nvPicPr>
-                  <pic:blipFill>
-                    <a:blip r:embed="rId21">
-                      <a:extLst>
-                        <a:ext uri="{28A0092B-C50C-407E-A947-70E740481C1C}">
-                          <a14:useLocalDpi xmlns:a14="http://schemas.microsoft.com/office/drawing/2010/main" val="0"/>
-                        </a:ext>
-                      </a:extLst>
-                    </a:blip>
-                    <a:srcRect/>
-                    <a:stretch>
-                      <a:fillRect/>
-                    </a:stretch>
-                  </pic:blipFill>
-                  <pic:spPr bwMode="auto">
-                    <a:xfrm>
-                      <a:off x="0" y="0"/>
-                      <a:ext cx="3155001" cy="3142844"/>
-                    </a:xfrm>
-                    <a:prstGeom prst="rect">
-                      <a:avLst/>
-                    </a:prstGeom>
-                    <a:noFill/>
-                    <a:ln>
-                      <a:noFill/>
-                    </a:ln>
-                  </pic:spPr>
-                </pic:pic>
-              </a:graphicData>
-            </a:graphic>
-          </wp:inline>
-        </w:drawing>
-      </w:r>
-    </w:p>
-    <w:p>
-      <w:pPr>
-        <w:pStyle w:val="Ttulo2"/>
-      </w:pPr>
-      <w:r>
         <w:br/>
       </w:r>
       <w:bookmarkStart w:id="64" w:name="_Toc529825672"/>
@@ -21968,7 +22365,6 @@
         <w:pStyle w:val="NormalWeb"/>
       </w:pPr>
       <w:r>
-        <w:lastRenderedPageBreak/>
         <w:t>Las listas deben tener información real y con puntos especificados de forma sencilla y fácil de entender. Una vez tenemos todas las listas, debemos de evaluar los resultados que hemos obtenido y definir las estrategias a corto y largo plazo.</w:t>
       </w:r>
     </w:p>
@@ -21982,8 +22378,8 @@
       </w:pPr>
     </w:p>
     <w:sectPr>
-      <w:headerReference w:type="default" r:id="rId22"/>
-      <w:footerReference w:type="default" r:id="rId23"/>
+      <w:headerReference w:type="default" r:id="rId19"/>
+      <w:footerReference w:type="default" r:id="rId20"/>
       <w:pgSz w:w="11906" w:h="16838"/>
       <w:pgMar w:top="574" w:right="1134" w:bottom="1134" w:left="1134" w:header="709" w:footer="193" w:gutter="0"/>
       <w:cols w:space="708"/>
@@ -22008,10 +22404,7 @@
         <w:annotationRef/>
       </w:r>
       <w:r>
-        <w:t>Revisar documento políticas de seguridad</w:t>
-      </w:r>
-      <w:r>
-        <w:t xml:space="preserve"> en el tópico directivas de uso de </w:t>
+        <w:t xml:space="preserve">Revisar documento políticas de seguridad en el tópico directivas de uso de </w:t>
       </w:r>
       <w:proofErr w:type="spellStart"/>
       <w:r>
@@ -22181,7 +22574,7 @@
             <w:rPr>
               <w:noProof/>
             </w:rPr>
-            <w:t>10</w:t>
+            <w:t>22</w:t>
           </w:r>
           <w:r>
             <w:fldChar w:fldCharType="end"/>
@@ -22202,7 +22595,7 @@
             <w:rPr>
               <w:noProof/>
             </w:rPr>
-            <w:t>27</w:t>
+            <w:t>23</w:t>
           </w:r>
           <w:r>
             <w:fldChar w:fldCharType="end"/>
@@ -29249,7 +29642,7 @@
 </file>
 
 <file path=customXml/itemProps1.xml><?xml version="1.0" encoding="utf-8"?>
-<ds:datastoreItem xmlns:ds="http://schemas.openxmlformats.org/officeDocument/2006/customXml" ds:itemID="{DD119139-D443-4400-8B2C-CDB3B26FE08E}">
+<ds:datastoreItem xmlns:ds="http://schemas.openxmlformats.org/officeDocument/2006/customXml" ds:itemID="{0922B3C5-AC08-49A4-9907-4970D09470FB}">
   <ds:schemaRefs>
     <ds:schemaRef ds:uri="http://schemas.openxmlformats.org/officeDocument/2006/bibliography"/>
   </ds:schemaRefs>

</xml_diff>